<commit_message>
sudah sampai ch 3
</commit_message>
<xml_diff>
--- a/LogBook/Minggu-1/Logbookproyek4-1(Rohmat Dasuki).docx
+++ b/LogBook/Minggu-1/Logbookproyek4-1(Rohmat Dasuki).docx
@@ -1,6 +1,6 @@
 
 <file path=word/document.xml><?xml version="1.0" encoding="utf-8"?>
-<w:document xmlns:wpc="http://schemas.microsoft.com/office/word/2010/wordprocessingCanvas" xmlns:cx="http://schemas.microsoft.com/office/drawing/2014/chartex" xmlns:mc="http://schemas.openxmlformats.org/markup-compatibility/2006" xmlns:o="urn:schemas-microsoft-com:office:office" xmlns:r="http://schemas.openxmlformats.org/officeDocument/2006/relationships" xmlns:m="http://schemas.openxmlformats.org/officeDocument/2006/math" xmlns:v="urn:schemas-microsoft-com:vml" xmlns:wp14="http://schemas.microsoft.com/office/word/2010/wordprocessingDrawing" xmlns:wp="http://schemas.openxmlformats.org/drawingml/2006/wordprocessingDrawing" xmlns:w10="urn:schemas-microsoft-com:office:word" xmlns:w="http://schemas.openxmlformats.org/wordprocessingml/2006/main" xmlns:w14="http://schemas.microsoft.com/office/word/2010/wordml" xmlns:w15="http://schemas.microsoft.com/office/word/2012/wordml" xmlns:w16se="http://schemas.microsoft.com/office/word/2015/wordml/symex" xmlns:wpg="http://schemas.microsoft.com/office/word/2010/wordprocessingGroup" xmlns:wpi="http://schemas.microsoft.com/office/word/2010/wordprocessingInk" xmlns:wne="http://schemas.microsoft.com/office/word/2006/wordml" xmlns:wps="http://schemas.microsoft.com/office/word/2010/wordprocessingShape" mc:Ignorable="w14 w15 w16se wp14">
+<w:document xmlns:wpc="http://schemas.microsoft.com/office/word/2010/wordprocessingCanvas" xmlns:cx="http://schemas.microsoft.com/office/drawing/2014/chartex" xmlns:cx1="http://schemas.microsoft.com/office/drawing/2015/9/8/chartex" xmlns:cx2="http://schemas.microsoft.com/office/drawing/2015/10/21/chartex" xmlns:cx3="http://schemas.microsoft.com/office/drawing/2016/5/9/chartex" xmlns:cx4="http://schemas.microsoft.com/office/drawing/2016/5/10/chartex" xmlns:cx5="http://schemas.microsoft.com/office/drawing/2016/5/11/chartex" xmlns:cx6="http://schemas.microsoft.com/office/drawing/2016/5/12/chartex" xmlns:cx7="http://schemas.microsoft.com/office/drawing/2016/5/13/chartex" xmlns:cx8="http://schemas.microsoft.com/office/drawing/2016/5/14/chartex" xmlns:mc="http://schemas.openxmlformats.org/markup-compatibility/2006" xmlns:aink="http://schemas.microsoft.com/office/drawing/2016/ink" xmlns:am3d="http://schemas.microsoft.com/office/drawing/2017/model3d" xmlns:o="urn:schemas-microsoft-com:office:office" xmlns:r="http://schemas.openxmlformats.org/officeDocument/2006/relationships" xmlns:m="http://schemas.openxmlformats.org/officeDocument/2006/math" xmlns:v="urn:schemas-microsoft-com:vml" xmlns:wp14="http://schemas.microsoft.com/office/word/2010/wordprocessingDrawing" xmlns:wp="http://schemas.openxmlformats.org/drawingml/2006/wordprocessingDrawing" xmlns:w10="urn:schemas-microsoft-com:office:word" xmlns:w="http://schemas.openxmlformats.org/wordprocessingml/2006/main" xmlns:w14="http://schemas.microsoft.com/office/word/2010/wordml" xmlns:w15="http://schemas.microsoft.com/office/word/2012/wordml" xmlns:w16cid="http://schemas.microsoft.com/office/word/2016/wordml/cid" xmlns:w16se="http://schemas.microsoft.com/office/word/2015/wordml/symex" xmlns:wpg="http://schemas.microsoft.com/office/word/2010/wordprocessingGroup" xmlns:wpi="http://schemas.microsoft.com/office/word/2010/wordprocessingInk" xmlns:wne="http://schemas.microsoft.com/office/word/2006/wordml" xmlns:wps="http://schemas.microsoft.com/office/word/2010/wordprocessingShape" mc:Ignorable="w14 w15 w16se w16cid wp14">
   <w:body>
     <w:p>
       <w:pPr>
@@ -15,6 +15,7 @@
           <w:lang w:val="id-ID"/>
         </w:rPr>
       </w:pPr>
+      <w:proofErr w:type="gramStart"/>
       <w:r>
         <w:rPr>
           <w:rFonts w:ascii="Times New Roman" w:hAnsi="Times New Roman" w:cs="Times New Roman"/>
@@ -25,6 +26,7 @@
         </w:rPr>
         <w:t>Logbook[</w:t>
       </w:r>
+      <w:proofErr w:type="gramEnd"/>
       <w:r>
         <w:rPr>
           <w:rFonts w:ascii="Times New Roman" w:hAnsi="Times New Roman" w:cs="Times New Roman"/>
@@ -186,8 +188,8 @@
         <w:tblLook w:val="04A0" w:firstRow="1" w:lastRow="0" w:firstColumn="1" w:lastColumn="0" w:noHBand="0" w:noVBand="1"/>
       </w:tblPr>
       <w:tblGrid>
-        <w:gridCol w:w="1338"/>
-        <w:gridCol w:w="8012"/>
+        <w:gridCol w:w="2155"/>
+        <w:gridCol w:w="7195"/>
       </w:tblGrid>
       <w:tr>
         <w:tc>
@@ -214,7 +216,25 @@
                 <w:sz w:val="24"/>
                 <w:szCs w:val="24"/>
               </w:rPr>
-              <w:t>Hari/Tanggal:</w:t>
+              <w:t>Hari/</w:t>
+            </w:r>
+            <w:proofErr w:type="spellStart"/>
+            <w:r>
+              <w:rPr>
+                <w:rFonts w:ascii="Times New Roman" w:hAnsi="Times New Roman" w:cs="Times New Roman"/>
+                <w:sz w:val="24"/>
+                <w:szCs w:val="24"/>
+              </w:rPr>
+              <w:t>Tanggal</w:t>
+            </w:r>
+            <w:proofErr w:type="spellEnd"/>
+            <w:r>
+              <w:rPr>
+                <w:rFonts w:ascii="Times New Roman" w:hAnsi="Times New Roman" w:cs="Times New Roman"/>
+                <w:sz w:val="24"/>
+                <w:szCs w:val="24"/>
+              </w:rPr>
+              <w:t>:</w:t>
             </w:r>
           </w:p>
         </w:tc>
@@ -236,13 +256,23 @@
                 <w:szCs w:val="24"/>
               </w:rPr>
             </w:pPr>
-            <w:r>
-              <w:rPr>
-                <w:rFonts w:ascii="Times New Roman" w:hAnsi="Times New Roman" w:cs="Times New Roman"/>
-                <w:sz w:val="24"/>
-                <w:szCs w:val="24"/>
-              </w:rPr>
-              <w:t>Selasa, 13</w:t>
+            <w:proofErr w:type="spellStart"/>
+            <w:r>
+              <w:rPr>
+                <w:rFonts w:ascii="Times New Roman" w:hAnsi="Times New Roman" w:cs="Times New Roman"/>
+                <w:sz w:val="24"/>
+                <w:szCs w:val="24"/>
+              </w:rPr>
+              <w:t>Selasa</w:t>
+            </w:r>
+            <w:proofErr w:type="spellEnd"/>
+            <w:r>
+              <w:rPr>
+                <w:rFonts w:ascii="Times New Roman" w:hAnsi="Times New Roman" w:cs="Times New Roman"/>
+                <w:sz w:val="24"/>
+                <w:szCs w:val="24"/>
+              </w:rPr>
+              <w:t>, 13</w:t>
             </w:r>
             <w:r>
               <w:rPr>
@@ -258,6 +288,25 @@
                 <w:rFonts w:ascii="Times New Roman" w:hAnsi="Times New Roman" w:cs="Times New Roman"/>
                 <w:sz w:val="24"/>
                 <w:szCs w:val="24"/>
+                <w:lang w:val="id-ID"/>
+              </w:rPr>
+              <w:t>,</w:t>
+            </w:r>
+            <w:proofErr w:type="gramStart"/>
+            <w:r>
+              <w:rPr>
+                <w:rFonts w:ascii="Times New Roman" w:hAnsi="Times New Roman" w:cs="Times New Roman"/>
+                <w:sz w:val="24"/>
+                <w:szCs w:val="24"/>
+                <w:lang w:val="id-ID"/>
+              </w:rPr>
+              <w:t>19</w:t>
+            </w:r>
+            <w:r>
+              <w:rPr>
+                <w:rFonts w:ascii="Times New Roman" w:hAnsi="Times New Roman" w:cs="Times New Roman"/>
+                <w:sz w:val="24"/>
+                <w:szCs w:val="24"/>
               </w:rPr>
               <w:t xml:space="preserve"> </w:t>
             </w:r>
@@ -267,7 +316,16 @@
                 <w:sz w:val="24"/>
                 <w:szCs w:val="24"/>
               </w:rPr>
-              <w:t xml:space="preserve"> Februari2018</w:t>
+              <w:t xml:space="preserve"> Februari</w:t>
+            </w:r>
+            <w:proofErr w:type="gramEnd"/>
+            <w:r>
+              <w:rPr>
+                <w:rFonts w:ascii="Times New Roman" w:hAnsi="Times New Roman" w:cs="Times New Roman"/>
+                <w:sz w:val="24"/>
+                <w:szCs w:val="24"/>
+              </w:rPr>
+              <w:t>2018</w:t>
             </w:r>
             <w:r>
               <w:rPr>
@@ -299,6 +357,7 @@
                 <w:szCs w:val="24"/>
               </w:rPr>
             </w:pPr>
+            <w:proofErr w:type="spellStart"/>
             <w:r>
               <w:rPr>
                 <w:rFonts w:ascii="Times New Roman" w:hAnsi="Times New Roman" w:cs="Times New Roman"/>
@@ -307,6 +366,7 @@
               </w:rPr>
               <w:t>Tugas</w:t>
             </w:r>
+            <w:proofErr w:type="spellEnd"/>
           </w:p>
         </w:tc>
         <w:tc>
@@ -343,8 +403,6 @@
               </w:rPr>
               <w:t>e-</w:t>
             </w:r>
-            <w:bookmarkStart w:id="0" w:name="_GoBack"/>
-            <w:bookmarkEnd w:id="0"/>
             <w:r>
               <w:rPr>
                 <w:rFonts w:ascii="Times New Roman" w:hAnsi="Times New Roman" w:cs="Times New Roman"/>
@@ -382,8 +440,54 @@
                 <w:sz w:val="24"/>
                 <w:szCs w:val="24"/>
               </w:rPr>
-              <w:t>Hari dan rentan pengerjaan</w:t>
-            </w:r>
+              <w:t xml:space="preserve">Hari </w:t>
+            </w:r>
+            <w:proofErr w:type="spellStart"/>
+            <w:r>
+              <w:rPr>
+                <w:rFonts w:ascii="Times New Roman" w:hAnsi="Times New Roman" w:cs="Times New Roman"/>
+                <w:sz w:val="24"/>
+                <w:szCs w:val="24"/>
+              </w:rPr>
+              <w:t>dan</w:t>
+            </w:r>
+            <w:proofErr w:type="spellEnd"/>
+            <w:r>
+              <w:rPr>
+                <w:rFonts w:ascii="Times New Roman" w:hAnsi="Times New Roman" w:cs="Times New Roman"/>
+                <w:sz w:val="24"/>
+                <w:szCs w:val="24"/>
+              </w:rPr>
+              <w:t xml:space="preserve"> </w:t>
+            </w:r>
+            <w:proofErr w:type="spellStart"/>
+            <w:r>
+              <w:rPr>
+                <w:rFonts w:ascii="Times New Roman" w:hAnsi="Times New Roman" w:cs="Times New Roman"/>
+                <w:sz w:val="24"/>
+                <w:szCs w:val="24"/>
+              </w:rPr>
+              <w:t>rentan</w:t>
+            </w:r>
+            <w:proofErr w:type="spellEnd"/>
+            <w:r>
+              <w:rPr>
+                <w:rFonts w:ascii="Times New Roman" w:hAnsi="Times New Roman" w:cs="Times New Roman"/>
+                <w:sz w:val="24"/>
+                <w:szCs w:val="24"/>
+              </w:rPr>
+              <w:t xml:space="preserve"> </w:t>
+            </w:r>
+            <w:proofErr w:type="spellStart"/>
+            <w:r>
+              <w:rPr>
+                <w:rFonts w:ascii="Times New Roman" w:hAnsi="Times New Roman" w:cs="Times New Roman"/>
+                <w:sz w:val="24"/>
+                <w:szCs w:val="24"/>
+              </w:rPr>
+              <w:t>pengerjaan</w:t>
+            </w:r>
+            <w:proofErr w:type="spellEnd"/>
           </w:p>
         </w:tc>
         <w:tc>
@@ -404,37 +508,155 @@
                 <w:szCs w:val="24"/>
               </w:rPr>
             </w:pPr>
-            <w:r>
-              <w:rPr>
-                <w:rFonts w:ascii="Times New Roman" w:hAnsi="Times New Roman" w:cs="Times New Roman"/>
-                <w:sz w:val="24"/>
-                <w:szCs w:val="24"/>
-              </w:rPr>
-              <w:t>Selasa, 13 Februari 2018</w:t>
-            </w:r>
-            <w:r>
-              <w:rPr>
-                <w:rFonts w:ascii="Times New Roman" w:hAnsi="Times New Roman" w:cs="Times New Roman"/>
-                <w:sz w:val="24"/>
-                <w:szCs w:val="24"/>
-              </w:rPr>
-              <w:t xml:space="preserve">  - Minggu, </w:t>
-            </w:r>
-            <w:r>
-              <w:rPr>
-                <w:rFonts w:ascii="Times New Roman" w:hAnsi="Times New Roman" w:cs="Times New Roman"/>
-                <w:sz w:val="24"/>
-                <w:szCs w:val="24"/>
-              </w:rPr>
-              <w:t>18 Februari 2018</w:t>
-            </w:r>
-            <w:r>
-              <w:rPr>
-                <w:rFonts w:ascii="Times New Roman" w:hAnsi="Times New Roman" w:cs="Times New Roman"/>
-                <w:sz w:val="24"/>
-                <w:szCs w:val="24"/>
-              </w:rPr>
-              <w:t xml:space="preserve"> ( rentan pengerjaannya )</w:t>
+            <w:proofErr w:type="spellStart"/>
+            <w:r>
+              <w:rPr>
+                <w:rFonts w:ascii="Times New Roman" w:hAnsi="Times New Roman" w:cs="Times New Roman"/>
+                <w:sz w:val="24"/>
+                <w:szCs w:val="24"/>
+              </w:rPr>
+              <w:t>Selasa</w:t>
+            </w:r>
+            <w:proofErr w:type="spellEnd"/>
+            <w:r>
+              <w:rPr>
+                <w:rFonts w:ascii="Times New Roman" w:hAnsi="Times New Roman" w:cs="Times New Roman"/>
+                <w:sz w:val="24"/>
+                <w:szCs w:val="24"/>
+              </w:rPr>
+              <w:t xml:space="preserve">, 13 </w:t>
+            </w:r>
+            <w:proofErr w:type="spellStart"/>
+            <w:r>
+              <w:rPr>
+                <w:rFonts w:ascii="Times New Roman" w:hAnsi="Times New Roman" w:cs="Times New Roman"/>
+                <w:sz w:val="24"/>
+                <w:szCs w:val="24"/>
+              </w:rPr>
+              <w:t>Februari</w:t>
+            </w:r>
+            <w:proofErr w:type="spellEnd"/>
+            <w:r>
+              <w:rPr>
+                <w:rFonts w:ascii="Times New Roman" w:hAnsi="Times New Roman" w:cs="Times New Roman"/>
+                <w:sz w:val="24"/>
+                <w:szCs w:val="24"/>
+              </w:rPr>
+              <w:t xml:space="preserve"> </w:t>
+            </w:r>
+            <w:proofErr w:type="gramStart"/>
+            <w:r>
+              <w:rPr>
+                <w:rFonts w:ascii="Times New Roman" w:hAnsi="Times New Roman" w:cs="Times New Roman"/>
+                <w:sz w:val="24"/>
+                <w:szCs w:val="24"/>
+              </w:rPr>
+              <w:t>2018</w:t>
+            </w:r>
+            <w:r>
+              <w:rPr>
+                <w:rFonts w:ascii="Times New Roman" w:hAnsi="Times New Roman" w:cs="Times New Roman"/>
+                <w:sz w:val="24"/>
+                <w:szCs w:val="24"/>
+              </w:rPr>
+              <w:t xml:space="preserve">  -</w:t>
+            </w:r>
+            <w:proofErr w:type="gramEnd"/>
+            <w:r>
+              <w:rPr>
+                <w:rFonts w:ascii="Times New Roman" w:hAnsi="Times New Roman" w:cs="Times New Roman"/>
+                <w:sz w:val="24"/>
+                <w:szCs w:val="24"/>
+              </w:rPr>
+              <w:t xml:space="preserve"> </w:t>
+            </w:r>
+            <w:proofErr w:type="spellStart"/>
+            <w:r>
+              <w:rPr>
+                <w:rFonts w:ascii="Times New Roman" w:hAnsi="Times New Roman" w:cs="Times New Roman"/>
+                <w:sz w:val="24"/>
+                <w:szCs w:val="24"/>
+              </w:rPr>
+              <w:t>Minggu</w:t>
+            </w:r>
+            <w:proofErr w:type="spellEnd"/>
+            <w:r>
+              <w:rPr>
+                <w:rFonts w:ascii="Times New Roman" w:hAnsi="Times New Roman" w:cs="Times New Roman"/>
+                <w:sz w:val="24"/>
+                <w:szCs w:val="24"/>
+              </w:rPr>
+              <w:t xml:space="preserve">, </w:t>
+            </w:r>
+            <w:r>
+              <w:rPr>
+                <w:rFonts w:ascii="Times New Roman" w:hAnsi="Times New Roman" w:cs="Times New Roman"/>
+                <w:sz w:val="24"/>
+                <w:szCs w:val="24"/>
+              </w:rPr>
+              <w:t xml:space="preserve">18 </w:t>
+            </w:r>
+            <w:proofErr w:type="spellStart"/>
+            <w:r>
+              <w:rPr>
+                <w:rFonts w:ascii="Times New Roman" w:hAnsi="Times New Roman" w:cs="Times New Roman"/>
+                <w:sz w:val="24"/>
+                <w:szCs w:val="24"/>
+              </w:rPr>
+              <w:t>Februari</w:t>
+            </w:r>
+            <w:proofErr w:type="spellEnd"/>
+            <w:r>
+              <w:rPr>
+                <w:rFonts w:ascii="Times New Roman" w:hAnsi="Times New Roman" w:cs="Times New Roman"/>
+                <w:sz w:val="24"/>
+                <w:szCs w:val="24"/>
+              </w:rPr>
+              <w:t xml:space="preserve"> 2018</w:t>
+            </w:r>
+            <w:r>
+              <w:rPr>
+                <w:rFonts w:ascii="Times New Roman" w:hAnsi="Times New Roman" w:cs="Times New Roman"/>
+                <w:sz w:val="24"/>
+                <w:szCs w:val="24"/>
+              </w:rPr>
+              <w:t xml:space="preserve"> ( </w:t>
+            </w:r>
+            <w:proofErr w:type="spellStart"/>
+            <w:r>
+              <w:rPr>
+                <w:rFonts w:ascii="Times New Roman" w:hAnsi="Times New Roman" w:cs="Times New Roman"/>
+                <w:sz w:val="24"/>
+                <w:szCs w:val="24"/>
+              </w:rPr>
+              <w:t>rentan</w:t>
+            </w:r>
+            <w:proofErr w:type="spellEnd"/>
+            <w:r>
+              <w:rPr>
+                <w:rFonts w:ascii="Times New Roman" w:hAnsi="Times New Roman" w:cs="Times New Roman"/>
+                <w:sz w:val="24"/>
+                <w:szCs w:val="24"/>
+              </w:rPr>
+              <w:t xml:space="preserve"> </w:t>
+            </w:r>
+            <w:proofErr w:type="spellStart"/>
+            <w:r>
+              <w:rPr>
+                <w:rFonts w:ascii="Times New Roman" w:hAnsi="Times New Roman" w:cs="Times New Roman"/>
+                <w:sz w:val="24"/>
+                <w:szCs w:val="24"/>
+              </w:rPr>
+              <w:t>pengerjaannya</w:t>
+            </w:r>
+            <w:proofErr w:type="spellEnd"/>
+            <w:r>
+              <w:rPr>
+                <w:rFonts w:ascii="Times New Roman" w:hAnsi="Times New Roman" w:cs="Times New Roman"/>
+                <w:sz w:val="24"/>
+                <w:szCs w:val="24"/>
+              </w:rPr>
+              <w:t xml:space="preserve"> )</w:t>
             </w:r>
           </w:p>
         </w:tc>
@@ -464,8 +686,18 @@
                 <w:sz w:val="24"/>
                 <w:szCs w:val="24"/>
               </w:rPr>
-              <w:t>Tools yang digunakan</w:t>
-            </w:r>
+              <w:t xml:space="preserve">Tools yang </w:t>
+            </w:r>
+            <w:proofErr w:type="spellStart"/>
+            <w:r>
+              <w:rPr>
+                <w:rFonts w:ascii="Times New Roman" w:hAnsi="Times New Roman" w:cs="Times New Roman"/>
+                <w:sz w:val="24"/>
+                <w:szCs w:val="24"/>
+              </w:rPr>
+              <w:t>digunakan</w:t>
+            </w:r>
+            <w:proofErr w:type="spellEnd"/>
           </w:p>
         </w:tc>
         <w:tc>
@@ -575,14 +807,34 @@
                 <w:szCs w:val="24"/>
               </w:rPr>
             </w:pPr>
-            <w:r>
-              <w:rPr>
-                <w:rFonts w:ascii="Times New Roman" w:hAnsi="Times New Roman" w:cs="Times New Roman"/>
-                <w:sz w:val="24"/>
-                <w:szCs w:val="24"/>
-              </w:rPr>
-              <w:t>Hasil Kerja</w:t>
-            </w:r>
+            <w:proofErr w:type="spellStart"/>
+            <w:r>
+              <w:rPr>
+                <w:rFonts w:ascii="Times New Roman" w:hAnsi="Times New Roman" w:cs="Times New Roman"/>
+                <w:sz w:val="24"/>
+                <w:szCs w:val="24"/>
+              </w:rPr>
+              <w:t>Hasil</w:t>
+            </w:r>
+            <w:proofErr w:type="spellEnd"/>
+            <w:r>
+              <w:rPr>
+                <w:rFonts w:ascii="Times New Roman" w:hAnsi="Times New Roman" w:cs="Times New Roman"/>
+                <w:sz w:val="24"/>
+                <w:szCs w:val="24"/>
+              </w:rPr>
+              <w:t xml:space="preserve"> </w:t>
+            </w:r>
+            <w:proofErr w:type="spellStart"/>
+            <w:r>
+              <w:rPr>
+                <w:rFonts w:ascii="Times New Roman" w:hAnsi="Times New Roman" w:cs="Times New Roman"/>
+                <w:sz w:val="24"/>
+                <w:szCs w:val="24"/>
+              </w:rPr>
+              <w:t>Kerja</w:t>
+            </w:r>
+            <w:proofErr w:type="spellEnd"/>
           </w:p>
         </w:tc>
         <w:tc>
@@ -632,413 +884,23 @@
               </w:rPr>
               <w:t>Chapter 3 :</w:t>
             </w:r>
-          </w:p>
-        </w:tc>
-      </w:tr>
-      <w:tr>
-        <w:tc>
-          <w:tcPr>
-            <w:tcW w:w="2155" w:type="dxa"/>
-            <w:shd w:val="clear" w:color="auto" w:fill="auto"/>
-          </w:tcPr>
-          <w:p>
-            <w:pPr>
-              <w:tabs>
-                <w:tab w:val="left" w:pos="1864"/>
-              </w:tabs>
-              <w:spacing w:before="120" w:after="120" w:line="240" w:lineRule="auto"/>
-              <w:jc w:val="center"/>
-              <w:rPr>
-                <w:rFonts w:ascii="Times New Roman" w:hAnsi="Times New Roman" w:cs="Times New Roman"/>
-                <w:sz w:val="24"/>
-                <w:szCs w:val="24"/>
-              </w:rPr>
-            </w:pPr>
-            <w:r>
-              <w:rPr>
-                <w:rFonts w:ascii="Times New Roman" w:hAnsi="Times New Roman" w:cs="Times New Roman"/>
-                <w:sz w:val="24"/>
-                <w:szCs w:val="24"/>
-              </w:rPr>
-              <w:t>Keterangan</w:t>
-            </w:r>
-          </w:p>
-        </w:tc>
-        <w:tc>
-          <w:tcPr>
-            <w:tcW w:w="7195" w:type="dxa"/>
-            <w:shd w:val="clear" w:color="auto" w:fill="auto"/>
-          </w:tcPr>
-          <w:p>
-            <w:pPr>
-              <w:tabs>
-                <w:tab w:val="left" w:pos="1864"/>
-              </w:tabs>
-              <w:spacing w:before="120" w:after="120" w:line="240" w:lineRule="auto"/>
+            <w:r>
+              <w:t xml:space="preserve"> </w:t>
+            </w:r>
+            <w:r>
               <w:rPr>
                 <w:rFonts w:ascii="Times New Roman" w:hAnsi="Times New Roman" w:cs="Times New Roman"/>
                 <w:sz w:val="24"/>
                 <w:szCs w:val="24"/>
                 <w:lang w:val="id-ID"/>
               </w:rPr>
-            </w:pPr>
-            <w:r>
-              <w:rPr>
-                <w:rFonts w:ascii="Times New Roman" w:hAnsi="Times New Roman" w:cs="Times New Roman"/>
-                <w:sz w:val="24"/>
-                <w:szCs w:val="24"/>
-                <w:lang w:val="id-ID"/>
-              </w:rPr>
-              <w:t>Create CUSTOMERS</w:t>
+              <w:t>Exploring Customer Relationship Management in Odoo 10</w:t>
             </w:r>
           </w:p>
           <w:p>
             <w:pPr>
-              <w:tabs>
-                <w:tab w:val="left" w:pos="1864"/>
-              </w:tabs>
-              <w:spacing w:before="120" w:after="120" w:line="240" w:lineRule="auto"/>
-              <w:rPr>
-                <w:rFonts w:ascii="Times New Roman" w:hAnsi="Times New Roman" w:cs="Times New Roman"/>
-                <w:sz w:val="24"/>
-                <w:szCs w:val="24"/>
-                <w:lang w:val="id-ID"/>
-              </w:rPr>
-            </w:pPr>
-            <w:r>
-              <w:rPr>
-                <w:noProof/>
-              </w:rPr>
-              <w:drawing>
-                <wp:inline distT="0" distB="0" distL="0" distR="0" wp14:anchorId="56C0EFC2" wp14:editId="76217937">
-                  <wp:extent cx="5943600" cy="3341370"/>
-                  <wp:effectExtent l="0" t="0" r="0" b="0"/>
-                  <wp:docPr id="1" name="Picture 1"/>
-                  <wp:cNvGraphicFramePr>
-                    <a:graphicFrameLocks xmlns:a="http://schemas.openxmlformats.org/drawingml/2006/main" noChangeAspect="1"/>
-                  </wp:cNvGraphicFramePr>
-                  <a:graphic xmlns:a="http://schemas.openxmlformats.org/drawingml/2006/main">
-                    <a:graphicData uri="http://schemas.openxmlformats.org/drawingml/2006/picture">
-                      <pic:pic xmlns:pic="http://schemas.openxmlformats.org/drawingml/2006/picture">
-                        <pic:nvPicPr>
-                          <pic:cNvPr id="1" name=""/>
-                          <pic:cNvPicPr/>
-                        </pic:nvPicPr>
-                        <pic:blipFill>
-                          <a:blip r:embed="rId6"/>
-                          <a:stretch>
-                            <a:fillRect/>
-                          </a:stretch>
-                        </pic:blipFill>
-                        <pic:spPr>
-                          <a:xfrm>
-                            <a:off x="0" y="0"/>
-                            <a:ext cx="5943600" cy="3341370"/>
-                          </a:xfrm>
-                          <a:prstGeom prst="rect">
-                            <a:avLst/>
-                          </a:prstGeom>
-                        </pic:spPr>
-                      </pic:pic>
-                    </a:graphicData>
-                  </a:graphic>
-                </wp:inline>
-              </w:drawing>
-            </w:r>
-          </w:p>
-          <w:p>
-            <w:pPr>
-              <w:tabs>
-                <w:tab w:val="left" w:pos="1864"/>
-              </w:tabs>
-              <w:spacing w:before="120" w:after="120" w:line="240" w:lineRule="auto"/>
-              <w:rPr>
-                <w:rFonts w:ascii="Times New Roman" w:hAnsi="Times New Roman" w:cs="Times New Roman"/>
-                <w:sz w:val="24"/>
-                <w:szCs w:val="24"/>
-                <w:lang w:val="id-ID"/>
-              </w:rPr>
-            </w:pPr>
-            <w:r>
-              <w:rPr>
-                <w:noProof/>
-              </w:rPr>
-              <w:lastRenderedPageBreak/>
-              <w:drawing>
-                <wp:inline distT="0" distB="0" distL="0" distR="0" wp14:anchorId="661D5AAB" wp14:editId="3511C890">
-                  <wp:extent cx="5943600" cy="3341370"/>
-                  <wp:effectExtent l="0" t="0" r="0" b="0"/>
-                  <wp:docPr id="2" name="Picture 2"/>
-                  <wp:cNvGraphicFramePr>
-                    <a:graphicFrameLocks xmlns:a="http://schemas.openxmlformats.org/drawingml/2006/main" noChangeAspect="1"/>
-                  </wp:cNvGraphicFramePr>
-                  <a:graphic xmlns:a="http://schemas.openxmlformats.org/drawingml/2006/main">
-                    <a:graphicData uri="http://schemas.openxmlformats.org/drawingml/2006/picture">
-                      <pic:pic xmlns:pic="http://schemas.openxmlformats.org/drawingml/2006/picture">
-                        <pic:nvPicPr>
-                          <pic:cNvPr id="1" name=""/>
-                          <pic:cNvPicPr/>
-                        </pic:nvPicPr>
-                        <pic:blipFill>
-                          <a:blip r:embed="rId7"/>
-                          <a:stretch>
-                            <a:fillRect/>
-                          </a:stretch>
-                        </pic:blipFill>
-                        <pic:spPr>
-                          <a:xfrm>
-                            <a:off x="0" y="0"/>
-                            <a:ext cx="5943600" cy="3341370"/>
-                          </a:xfrm>
-                          <a:prstGeom prst="rect">
-                            <a:avLst/>
-                          </a:prstGeom>
-                        </pic:spPr>
-                      </pic:pic>
-                    </a:graphicData>
-                  </a:graphic>
-                </wp:inline>
-              </w:drawing>
-            </w:r>
-          </w:p>
-          <w:p>
-            <w:pPr>
-              <w:tabs>
-                <w:tab w:val="left" w:pos="1864"/>
-              </w:tabs>
-              <w:spacing w:before="120" w:after="120" w:line="240" w:lineRule="auto"/>
-              <w:rPr>
-                <w:rFonts w:ascii="Times New Roman" w:hAnsi="Times New Roman" w:cs="Times New Roman"/>
-                <w:sz w:val="24"/>
-                <w:szCs w:val="24"/>
-                <w:lang w:val="id-ID"/>
-              </w:rPr>
-            </w:pPr>
-            <w:r>
-              <w:rPr>
-                <w:rFonts w:ascii="Times New Roman" w:hAnsi="Times New Roman" w:cs="Times New Roman"/>
-                <w:sz w:val="24"/>
-                <w:szCs w:val="24"/>
-                <w:lang w:val="id-ID"/>
-              </w:rPr>
-              <w:t xml:space="preserve">Create PRODUCT </w:t>
-            </w:r>
-          </w:p>
-          <w:p>
-            <w:pPr>
-              <w:tabs>
-                <w:tab w:val="left" w:pos="1864"/>
-              </w:tabs>
-              <w:spacing w:before="120" w:after="120" w:line="240" w:lineRule="auto"/>
-              <w:rPr>
-                <w:rFonts w:ascii="Times New Roman" w:hAnsi="Times New Roman" w:cs="Times New Roman"/>
-                <w:sz w:val="24"/>
-                <w:szCs w:val="24"/>
-                <w:lang w:val="id-ID"/>
-              </w:rPr>
-            </w:pPr>
-            <w:r>
-              <w:rPr>
-                <w:noProof/>
-              </w:rPr>
-              <w:drawing>
-                <wp:inline distT="0" distB="0" distL="0" distR="0" wp14:anchorId="249B2D06" wp14:editId="00E7B914">
-                  <wp:extent cx="5943600" cy="3341370"/>
-                  <wp:effectExtent l="0" t="0" r="0" b="0"/>
-                  <wp:docPr id="3" name="Picture 3"/>
-                  <wp:cNvGraphicFramePr>
-                    <a:graphicFrameLocks xmlns:a="http://schemas.openxmlformats.org/drawingml/2006/main" noChangeAspect="1"/>
-                  </wp:cNvGraphicFramePr>
-                  <a:graphic xmlns:a="http://schemas.openxmlformats.org/drawingml/2006/main">
-                    <a:graphicData uri="http://schemas.openxmlformats.org/drawingml/2006/picture">
-                      <pic:pic xmlns:pic="http://schemas.openxmlformats.org/drawingml/2006/picture">
-                        <pic:nvPicPr>
-                          <pic:cNvPr id="1" name=""/>
-                          <pic:cNvPicPr/>
-                        </pic:nvPicPr>
-                        <pic:blipFill>
-                          <a:blip r:embed="rId8"/>
-                          <a:stretch>
-                            <a:fillRect/>
-                          </a:stretch>
-                        </pic:blipFill>
-                        <pic:spPr>
-                          <a:xfrm>
-                            <a:off x="0" y="0"/>
-                            <a:ext cx="5943600" cy="3341370"/>
-                          </a:xfrm>
-                          <a:prstGeom prst="rect">
-                            <a:avLst/>
-                          </a:prstGeom>
-                        </pic:spPr>
-                      </pic:pic>
-                    </a:graphicData>
-                  </a:graphic>
-                </wp:inline>
-              </w:drawing>
-            </w:r>
-          </w:p>
-          <w:p>
-            <w:pPr>
-              <w:tabs>
-                <w:tab w:val="left" w:pos="1864"/>
-              </w:tabs>
-              <w:spacing w:before="120" w:after="120" w:line="240" w:lineRule="auto"/>
-              <w:rPr>
-                <w:rFonts w:ascii="Times New Roman" w:hAnsi="Times New Roman" w:cs="Times New Roman"/>
-                <w:sz w:val="24"/>
-                <w:szCs w:val="24"/>
-                <w:lang w:val="id-ID"/>
-              </w:rPr>
-            </w:pPr>
-            <w:r>
-              <w:rPr>
-                <w:rFonts w:ascii="Times New Roman" w:hAnsi="Times New Roman" w:cs="Times New Roman"/>
-                <w:sz w:val="24"/>
-                <w:szCs w:val="24"/>
-                <w:lang w:val="id-ID"/>
-              </w:rPr>
-              <w:t>Setting Company Information</w:t>
-            </w:r>
-          </w:p>
-          <w:p>
-            <w:pPr>
-              <w:tabs>
-                <w:tab w:val="left" w:pos="1864"/>
-              </w:tabs>
-              <w:spacing w:before="120" w:after="120" w:line="240" w:lineRule="auto"/>
-              <w:rPr>
-                <w:rFonts w:ascii="Times New Roman" w:hAnsi="Times New Roman" w:cs="Times New Roman"/>
-                <w:sz w:val="24"/>
-                <w:szCs w:val="24"/>
-                <w:lang w:val="id-ID"/>
-              </w:rPr>
-            </w:pPr>
-            <w:r>
-              <w:rPr>
-                <w:noProof/>
-              </w:rPr>
-              <w:lastRenderedPageBreak/>
-              <w:drawing>
-                <wp:inline distT="0" distB="0" distL="0" distR="0" wp14:anchorId="2D501883" wp14:editId="140A5C44">
-                  <wp:extent cx="5943600" cy="3341370"/>
-                  <wp:effectExtent l="0" t="0" r="0" b="0"/>
-                  <wp:docPr id="4" name="Picture 4"/>
-                  <wp:cNvGraphicFramePr>
-                    <a:graphicFrameLocks xmlns:a="http://schemas.openxmlformats.org/drawingml/2006/main" noChangeAspect="1"/>
-                  </wp:cNvGraphicFramePr>
-                  <a:graphic xmlns:a="http://schemas.openxmlformats.org/drawingml/2006/main">
-                    <a:graphicData uri="http://schemas.openxmlformats.org/drawingml/2006/picture">
-                      <pic:pic xmlns:pic="http://schemas.openxmlformats.org/drawingml/2006/picture">
-                        <pic:nvPicPr>
-                          <pic:cNvPr id="1" name=""/>
-                          <pic:cNvPicPr/>
-                        </pic:nvPicPr>
-                        <pic:blipFill>
-                          <a:blip r:embed="rId9"/>
-                          <a:stretch>
-                            <a:fillRect/>
-                          </a:stretch>
-                        </pic:blipFill>
-                        <pic:spPr>
-                          <a:xfrm>
-                            <a:off x="0" y="0"/>
-                            <a:ext cx="5943600" cy="3341370"/>
-                          </a:xfrm>
-                          <a:prstGeom prst="rect">
-                            <a:avLst/>
-                          </a:prstGeom>
-                        </pic:spPr>
-                      </pic:pic>
-                    </a:graphicData>
-                  </a:graphic>
-                </wp:inline>
-              </w:drawing>
-            </w:r>
-          </w:p>
-          <w:p>
-            <w:pPr>
-              <w:tabs>
-                <w:tab w:val="left" w:pos="1864"/>
-              </w:tabs>
-              <w:spacing w:before="120" w:after="120" w:line="240" w:lineRule="auto"/>
-              <w:rPr>
-                <w:rFonts w:ascii="Times New Roman" w:hAnsi="Times New Roman" w:cs="Times New Roman"/>
-                <w:sz w:val="24"/>
-                <w:szCs w:val="24"/>
-                <w:lang w:val="id-ID"/>
-              </w:rPr>
-            </w:pPr>
-            <w:r>
-              <w:rPr>
-                <w:rFonts w:ascii="Times New Roman" w:hAnsi="Times New Roman" w:cs="Times New Roman"/>
-                <w:sz w:val="24"/>
-                <w:szCs w:val="24"/>
-                <w:lang w:val="id-ID"/>
-              </w:rPr>
-              <w:t>Entering sales order</w:t>
-            </w:r>
-          </w:p>
-          <w:p>
-            <w:pPr>
-              <w:tabs>
-                <w:tab w:val="left" w:pos="1864"/>
-              </w:tabs>
-              <w:spacing w:before="120" w:after="120" w:line="240" w:lineRule="auto"/>
-              <w:rPr>
-                <w:rFonts w:ascii="Times New Roman" w:hAnsi="Times New Roman" w:cs="Times New Roman"/>
-                <w:sz w:val="24"/>
-                <w:szCs w:val="24"/>
-                <w:lang w:val="id-ID"/>
-              </w:rPr>
-            </w:pPr>
-            <w:r>
-              <w:rPr>
-                <w:noProof/>
-              </w:rPr>
-              <w:drawing>
-                <wp:inline distT="0" distB="0" distL="0" distR="0" wp14:anchorId="5CD6F179" wp14:editId="780E705F">
-                  <wp:extent cx="5943600" cy="3341370"/>
-                  <wp:effectExtent l="0" t="0" r="0" b="0"/>
-                  <wp:docPr id="5" name="Picture 5"/>
-                  <wp:cNvGraphicFramePr>
-                    <a:graphicFrameLocks xmlns:a="http://schemas.openxmlformats.org/drawingml/2006/main" noChangeAspect="1"/>
-                  </wp:cNvGraphicFramePr>
-                  <a:graphic xmlns:a="http://schemas.openxmlformats.org/drawingml/2006/main">
-                    <a:graphicData uri="http://schemas.openxmlformats.org/drawingml/2006/picture">
-                      <pic:pic xmlns:pic="http://schemas.openxmlformats.org/drawingml/2006/picture">
-                        <pic:nvPicPr>
-                          <pic:cNvPr id="1" name=""/>
-                          <pic:cNvPicPr/>
-                        </pic:nvPicPr>
-                        <pic:blipFill>
-                          <a:blip r:embed="rId10"/>
-                          <a:stretch>
-                            <a:fillRect/>
-                          </a:stretch>
-                        </pic:blipFill>
-                        <pic:spPr>
-                          <a:xfrm>
-                            <a:off x="0" y="0"/>
-                            <a:ext cx="5943600" cy="3341370"/>
-                          </a:xfrm>
-                          <a:prstGeom prst="rect">
-                            <a:avLst/>
-                          </a:prstGeom>
-                        </pic:spPr>
-                      </pic:pic>
-                    </a:graphicData>
-                  </a:graphic>
-                </wp:inline>
-              </w:drawing>
-            </w:r>
-          </w:p>
-          <w:p>
-            <w:pPr>
-              <w:tabs>
-                <w:tab w:val="left" w:pos="1864"/>
-              </w:tabs>
-              <w:spacing w:before="120" w:after="120" w:line="240" w:lineRule="auto"/>
+              <w:spacing w:before="100" w:beforeAutospacing="1" w:after="100" w:afterAutospacing="1" w:line="240" w:lineRule="auto"/>
+              <w:jc w:val="center"/>
               <w:rPr>
                 <w:rFonts w:ascii="Times New Roman" w:hAnsi="Times New Roman" w:cs="Times New Roman"/>
                 <w:sz w:val="24"/>
@@ -1068,15 +930,16 @@
                 <w:szCs w:val="24"/>
               </w:rPr>
             </w:pPr>
-            <w:r>
-              <w:rPr>
-                <w:rFonts w:ascii="Times New Roman" w:hAnsi="Times New Roman" w:cs="Times New Roman"/>
-                <w:sz w:val="24"/>
-                <w:szCs w:val="24"/>
-              </w:rPr>
-              <w:lastRenderedPageBreak/>
-              <w:t>Komentar manajer</w:t>
-            </w:r>
+            <w:proofErr w:type="spellStart"/>
+            <w:r>
+              <w:rPr>
+                <w:rFonts w:ascii="Times New Roman" w:hAnsi="Times New Roman" w:cs="Times New Roman"/>
+                <w:sz w:val="24"/>
+                <w:szCs w:val="24"/>
+              </w:rPr>
+              <w:t>Keterangan</w:t>
+            </w:r>
+            <w:proofErr w:type="spellEnd"/>
           </w:p>
         </w:tc>
         <w:tc>
@@ -1098,16 +961,73 @@
               </w:rPr>
             </w:pPr>
           </w:p>
+        </w:tc>
+      </w:tr>
+      <w:tr>
+        <w:tc>
+          <w:tcPr>
+            <w:tcW w:w="2155" w:type="dxa"/>
+            <w:shd w:val="clear" w:color="auto" w:fill="auto"/>
+          </w:tcPr>
           <w:p>
             <w:pPr>
               <w:tabs>
                 <w:tab w:val="left" w:pos="1864"/>
               </w:tabs>
               <w:spacing w:before="120" w:after="120" w:line="240" w:lineRule="auto"/>
-              <w:rPr>
-                <w:rFonts w:ascii="Times New Roman" w:hAnsi="Times New Roman" w:cs="Times New Roman"/>
-                <w:sz w:val="24"/>
-                <w:szCs w:val="24"/>
+              <w:jc w:val="center"/>
+              <w:rPr>
+                <w:rFonts w:ascii="Times New Roman" w:hAnsi="Times New Roman" w:cs="Times New Roman"/>
+                <w:sz w:val="24"/>
+                <w:szCs w:val="24"/>
+              </w:rPr>
+            </w:pPr>
+            <w:proofErr w:type="spellStart"/>
+            <w:r>
+              <w:rPr>
+                <w:rFonts w:ascii="Times New Roman" w:hAnsi="Times New Roman" w:cs="Times New Roman"/>
+                <w:sz w:val="24"/>
+                <w:szCs w:val="24"/>
+              </w:rPr>
+              <w:t>Komentar</w:t>
+            </w:r>
+            <w:proofErr w:type="spellEnd"/>
+            <w:r>
+              <w:rPr>
+                <w:rFonts w:ascii="Times New Roman" w:hAnsi="Times New Roman" w:cs="Times New Roman"/>
+                <w:sz w:val="24"/>
+                <w:szCs w:val="24"/>
+              </w:rPr>
+              <w:t xml:space="preserve"> </w:t>
+            </w:r>
+            <w:proofErr w:type="spellStart"/>
+            <w:r>
+              <w:rPr>
+                <w:rFonts w:ascii="Times New Roman" w:hAnsi="Times New Roman" w:cs="Times New Roman"/>
+                <w:sz w:val="24"/>
+                <w:szCs w:val="24"/>
+              </w:rPr>
+              <w:t>manajer</w:t>
+            </w:r>
+            <w:proofErr w:type="spellEnd"/>
+          </w:p>
+        </w:tc>
+        <w:tc>
+          <w:tcPr>
+            <w:tcW w:w="7195" w:type="dxa"/>
+            <w:shd w:val="clear" w:color="auto" w:fill="auto"/>
+          </w:tcPr>
+          <w:p>
+            <w:pPr>
+              <w:tabs>
+                <w:tab w:val="left" w:pos="1864"/>
+              </w:tabs>
+              <w:spacing w:before="120" w:after="120" w:line="240" w:lineRule="auto"/>
+              <w:rPr>
+                <w:rFonts w:ascii="Times New Roman" w:hAnsi="Times New Roman" w:cs="Times New Roman"/>
+                <w:sz w:val="24"/>
+                <w:szCs w:val="24"/>
+                <w:lang w:val="id-ID"/>
               </w:rPr>
             </w:pPr>
           </w:p>
@@ -1124,10 +1044,2183 @@
               </w:rPr>
             </w:pPr>
           </w:p>
+          <w:p>
+            <w:pPr>
+              <w:tabs>
+                <w:tab w:val="left" w:pos="1864"/>
+              </w:tabs>
+              <w:spacing w:before="120" w:after="120" w:line="240" w:lineRule="auto"/>
+              <w:rPr>
+                <w:rFonts w:ascii="Times New Roman" w:hAnsi="Times New Roman" w:cs="Times New Roman"/>
+                <w:sz w:val="24"/>
+                <w:szCs w:val="24"/>
+              </w:rPr>
+            </w:pPr>
+          </w:p>
         </w:tc>
       </w:tr>
     </w:tbl>
     <w:p/>
+    <w:p/>
+    <w:p/>
+    <w:p/>
+    <w:p/>
+    <w:p/>
+    <w:p/>
+    <w:p/>
+    <w:p/>
+    <w:p/>
+    <w:p/>
+    <w:p>
+      <w:pPr>
+        <w:tabs>
+          <w:tab w:val="left" w:pos="1864"/>
+        </w:tabs>
+        <w:spacing w:before="120" w:after="120" w:line="240" w:lineRule="auto"/>
+        <w:rPr>
+          <w:rFonts w:ascii="Times New Roman" w:hAnsi="Times New Roman" w:cs="Times New Roman"/>
+          <w:sz w:val="24"/>
+          <w:szCs w:val="24"/>
+          <w:lang w:val="id-ID"/>
+        </w:rPr>
+      </w:pPr>
+      <w:r>
+        <w:rPr>
+          <w:rFonts w:ascii="Times New Roman" w:hAnsi="Times New Roman" w:cs="Times New Roman"/>
+          <w:sz w:val="24"/>
+          <w:szCs w:val="24"/>
+          <w:lang w:val="id-ID"/>
+        </w:rPr>
+        <w:lastRenderedPageBreak/>
+        <w:t>Create CUSTOMERS</w:t>
+      </w:r>
+    </w:p>
+    <w:p>
+      <w:pPr>
+        <w:tabs>
+          <w:tab w:val="left" w:pos="1864"/>
+        </w:tabs>
+        <w:spacing w:before="120" w:after="120" w:line="240" w:lineRule="auto"/>
+        <w:rPr>
+          <w:rFonts w:ascii="Times New Roman" w:hAnsi="Times New Roman" w:cs="Times New Roman"/>
+          <w:sz w:val="24"/>
+          <w:szCs w:val="24"/>
+          <w:lang w:val="id-ID"/>
+        </w:rPr>
+      </w:pPr>
+      <w:r>
+        <w:rPr>
+          <w:noProof/>
+        </w:rPr>
+        <w:drawing>
+          <wp:inline distT="0" distB="0" distL="0" distR="0" wp14:anchorId="58544666" wp14:editId="341DAD11">
+            <wp:extent cx="5943600" cy="3341370"/>
+            <wp:effectExtent l="0" t="0" r="0" b="0"/>
+            <wp:docPr id="1" name="Picture 1"/>
+            <wp:cNvGraphicFramePr>
+              <a:graphicFrameLocks xmlns:a="http://schemas.openxmlformats.org/drawingml/2006/main" noChangeAspect="1"/>
+            </wp:cNvGraphicFramePr>
+            <a:graphic xmlns:a="http://schemas.openxmlformats.org/drawingml/2006/main">
+              <a:graphicData uri="http://schemas.openxmlformats.org/drawingml/2006/picture">
+                <pic:pic xmlns:pic="http://schemas.openxmlformats.org/drawingml/2006/picture">
+                  <pic:nvPicPr>
+                    <pic:cNvPr id="1" name=""/>
+                    <pic:cNvPicPr/>
+                  </pic:nvPicPr>
+                  <pic:blipFill>
+                    <a:blip r:embed="rId6"/>
+                    <a:stretch>
+                      <a:fillRect/>
+                    </a:stretch>
+                  </pic:blipFill>
+                  <pic:spPr>
+                    <a:xfrm>
+                      <a:off x="0" y="0"/>
+                      <a:ext cx="5943600" cy="3341370"/>
+                    </a:xfrm>
+                    <a:prstGeom prst="rect">
+                      <a:avLst/>
+                    </a:prstGeom>
+                  </pic:spPr>
+                </pic:pic>
+              </a:graphicData>
+            </a:graphic>
+          </wp:inline>
+        </w:drawing>
+      </w:r>
+    </w:p>
+    <w:p>
+      <w:pPr>
+        <w:tabs>
+          <w:tab w:val="left" w:pos="1864"/>
+        </w:tabs>
+        <w:spacing w:before="120" w:after="120" w:line="240" w:lineRule="auto"/>
+        <w:rPr>
+          <w:rFonts w:ascii="Times New Roman" w:hAnsi="Times New Roman" w:cs="Times New Roman"/>
+          <w:sz w:val="24"/>
+          <w:szCs w:val="24"/>
+          <w:lang w:val="id-ID"/>
+        </w:rPr>
+      </w:pPr>
+      <w:r>
+        <w:rPr>
+          <w:noProof/>
+        </w:rPr>
+        <w:drawing>
+          <wp:inline distT="0" distB="0" distL="0" distR="0" wp14:anchorId="7185423C" wp14:editId="204AE891">
+            <wp:extent cx="5943600" cy="3341370"/>
+            <wp:effectExtent l="0" t="0" r="0" b="0"/>
+            <wp:docPr id="2" name="Picture 2"/>
+            <wp:cNvGraphicFramePr>
+              <a:graphicFrameLocks xmlns:a="http://schemas.openxmlformats.org/drawingml/2006/main" noChangeAspect="1"/>
+            </wp:cNvGraphicFramePr>
+            <a:graphic xmlns:a="http://schemas.openxmlformats.org/drawingml/2006/main">
+              <a:graphicData uri="http://schemas.openxmlformats.org/drawingml/2006/picture">
+                <pic:pic xmlns:pic="http://schemas.openxmlformats.org/drawingml/2006/picture">
+                  <pic:nvPicPr>
+                    <pic:cNvPr id="1" name=""/>
+                    <pic:cNvPicPr/>
+                  </pic:nvPicPr>
+                  <pic:blipFill>
+                    <a:blip r:embed="rId7"/>
+                    <a:stretch>
+                      <a:fillRect/>
+                    </a:stretch>
+                  </pic:blipFill>
+                  <pic:spPr>
+                    <a:xfrm>
+                      <a:off x="0" y="0"/>
+                      <a:ext cx="5943600" cy="3341370"/>
+                    </a:xfrm>
+                    <a:prstGeom prst="rect">
+                      <a:avLst/>
+                    </a:prstGeom>
+                  </pic:spPr>
+                </pic:pic>
+              </a:graphicData>
+            </a:graphic>
+          </wp:inline>
+        </w:drawing>
+      </w:r>
+    </w:p>
+    <w:p>
+      <w:pPr>
+        <w:tabs>
+          <w:tab w:val="left" w:pos="1864"/>
+        </w:tabs>
+        <w:spacing w:before="120" w:after="120" w:line="240" w:lineRule="auto"/>
+        <w:rPr>
+          <w:rFonts w:ascii="Times New Roman" w:hAnsi="Times New Roman" w:cs="Times New Roman"/>
+          <w:sz w:val="24"/>
+          <w:szCs w:val="24"/>
+          <w:lang w:val="id-ID"/>
+        </w:rPr>
+      </w:pPr>
+    </w:p>
+    <w:p>
+      <w:pPr>
+        <w:tabs>
+          <w:tab w:val="left" w:pos="1864"/>
+        </w:tabs>
+        <w:spacing w:before="120" w:after="120" w:line="240" w:lineRule="auto"/>
+        <w:rPr>
+          <w:rFonts w:ascii="Times New Roman" w:hAnsi="Times New Roman" w:cs="Times New Roman"/>
+          <w:sz w:val="24"/>
+          <w:szCs w:val="24"/>
+          <w:lang w:val="id-ID"/>
+        </w:rPr>
+      </w:pPr>
+    </w:p>
+    <w:p>
+      <w:pPr>
+        <w:tabs>
+          <w:tab w:val="left" w:pos="1864"/>
+        </w:tabs>
+        <w:spacing w:before="120" w:after="120" w:line="240" w:lineRule="auto"/>
+        <w:rPr>
+          <w:rFonts w:ascii="Times New Roman" w:hAnsi="Times New Roman" w:cs="Times New Roman"/>
+          <w:sz w:val="24"/>
+          <w:szCs w:val="24"/>
+          <w:lang w:val="id-ID"/>
+        </w:rPr>
+      </w:pPr>
+    </w:p>
+    <w:p>
+      <w:pPr>
+        <w:tabs>
+          <w:tab w:val="left" w:pos="1864"/>
+        </w:tabs>
+        <w:spacing w:before="120" w:after="120" w:line="240" w:lineRule="auto"/>
+        <w:rPr>
+          <w:rFonts w:ascii="Times New Roman" w:hAnsi="Times New Roman" w:cs="Times New Roman"/>
+          <w:sz w:val="24"/>
+          <w:szCs w:val="24"/>
+          <w:lang w:val="id-ID"/>
+        </w:rPr>
+      </w:pPr>
+    </w:p>
+    <w:p>
+      <w:pPr>
+        <w:tabs>
+          <w:tab w:val="left" w:pos="1864"/>
+        </w:tabs>
+        <w:spacing w:before="120" w:after="120" w:line="240" w:lineRule="auto"/>
+        <w:rPr>
+          <w:rFonts w:ascii="Times New Roman" w:hAnsi="Times New Roman" w:cs="Times New Roman"/>
+          <w:sz w:val="24"/>
+          <w:szCs w:val="24"/>
+          <w:lang w:val="id-ID"/>
+        </w:rPr>
+      </w:pPr>
+      <w:r>
+        <w:rPr>
+          <w:rFonts w:ascii="Times New Roman" w:hAnsi="Times New Roman" w:cs="Times New Roman"/>
+          <w:sz w:val="24"/>
+          <w:szCs w:val="24"/>
+          <w:lang w:val="id-ID"/>
+        </w:rPr>
+        <w:lastRenderedPageBreak/>
+        <w:t xml:space="preserve">Create PRODUCT </w:t>
+      </w:r>
+    </w:p>
+    <w:p>
+      <w:pPr>
+        <w:tabs>
+          <w:tab w:val="left" w:pos="1864"/>
+        </w:tabs>
+        <w:spacing w:before="120" w:after="120" w:line="240" w:lineRule="auto"/>
+        <w:rPr>
+          <w:rFonts w:ascii="Times New Roman" w:hAnsi="Times New Roman" w:cs="Times New Roman"/>
+          <w:sz w:val="24"/>
+          <w:szCs w:val="24"/>
+          <w:lang w:val="id-ID"/>
+        </w:rPr>
+      </w:pPr>
+      <w:r>
+        <w:rPr>
+          <w:noProof/>
+        </w:rPr>
+        <w:drawing>
+          <wp:inline distT="0" distB="0" distL="0" distR="0" wp14:anchorId="74C8C463" wp14:editId="5522EF44">
+            <wp:extent cx="5943600" cy="3341370"/>
+            <wp:effectExtent l="0" t="0" r="0" b="0"/>
+            <wp:docPr id="3" name="Picture 3"/>
+            <wp:cNvGraphicFramePr>
+              <a:graphicFrameLocks xmlns:a="http://schemas.openxmlformats.org/drawingml/2006/main" noChangeAspect="1"/>
+            </wp:cNvGraphicFramePr>
+            <a:graphic xmlns:a="http://schemas.openxmlformats.org/drawingml/2006/main">
+              <a:graphicData uri="http://schemas.openxmlformats.org/drawingml/2006/picture">
+                <pic:pic xmlns:pic="http://schemas.openxmlformats.org/drawingml/2006/picture">
+                  <pic:nvPicPr>
+                    <pic:cNvPr id="1" name=""/>
+                    <pic:cNvPicPr/>
+                  </pic:nvPicPr>
+                  <pic:blipFill>
+                    <a:blip r:embed="rId8"/>
+                    <a:stretch>
+                      <a:fillRect/>
+                    </a:stretch>
+                  </pic:blipFill>
+                  <pic:spPr>
+                    <a:xfrm>
+                      <a:off x="0" y="0"/>
+                      <a:ext cx="5943600" cy="3341370"/>
+                    </a:xfrm>
+                    <a:prstGeom prst="rect">
+                      <a:avLst/>
+                    </a:prstGeom>
+                  </pic:spPr>
+                </pic:pic>
+              </a:graphicData>
+            </a:graphic>
+          </wp:inline>
+        </w:drawing>
+      </w:r>
+    </w:p>
+    <w:p>
+      <w:pPr>
+        <w:tabs>
+          <w:tab w:val="left" w:pos="1864"/>
+        </w:tabs>
+        <w:spacing w:before="120" w:after="120" w:line="240" w:lineRule="auto"/>
+        <w:rPr>
+          <w:rFonts w:ascii="Times New Roman" w:hAnsi="Times New Roman" w:cs="Times New Roman"/>
+          <w:sz w:val="24"/>
+          <w:szCs w:val="24"/>
+          <w:lang w:val="id-ID"/>
+        </w:rPr>
+      </w:pPr>
+      <w:r>
+        <w:rPr>
+          <w:rFonts w:ascii="Times New Roman" w:hAnsi="Times New Roman" w:cs="Times New Roman"/>
+          <w:sz w:val="24"/>
+          <w:szCs w:val="24"/>
+          <w:lang w:val="id-ID"/>
+        </w:rPr>
+        <w:t>Setting Company Information</w:t>
+      </w:r>
+    </w:p>
+    <w:p>
+      <w:pPr>
+        <w:tabs>
+          <w:tab w:val="left" w:pos="1864"/>
+        </w:tabs>
+        <w:spacing w:before="120" w:after="120" w:line="240" w:lineRule="auto"/>
+        <w:rPr>
+          <w:rFonts w:ascii="Times New Roman" w:hAnsi="Times New Roman" w:cs="Times New Roman"/>
+          <w:sz w:val="24"/>
+          <w:szCs w:val="24"/>
+          <w:lang w:val="id-ID"/>
+        </w:rPr>
+      </w:pPr>
+      <w:r>
+        <w:rPr>
+          <w:noProof/>
+        </w:rPr>
+        <w:drawing>
+          <wp:inline distT="0" distB="0" distL="0" distR="0" wp14:anchorId="3841F3B9" wp14:editId="552FC8E3">
+            <wp:extent cx="5943600" cy="3341370"/>
+            <wp:effectExtent l="0" t="0" r="0" b="0"/>
+            <wp:docPr id="4" name="Picture 4"/>
+            <wp:cNvGraphicFramePr>
+              <a:graphicFrameLocks xmlns:a="http://schemas.openxmlformats.org/drawingml/2006/main" noChangeAspect="1"/>
+            </wp:cNvGraphicFramePr>
+            <a:graphic xmlns:a="http://schemas.openxmlformats.org/drawingml/2006/main">
+              <a:graphicData uri="http://schemas.openxmlformats.org/drawingml/2006/picture">
+                <pic:pic xmlns:pic="http://schemas.openxmlformats.org/drawingml/2006/picture">
+                  <pic:nvPicPr>
+                    <pic:cNvPr id="1" name=""/>
+                    <pic:cNvPicPr/>
+                  </pic:nvPicPr>
+                  <pic:blipFill>
+                    <a:blip r:embed="rId9"/>
+                    <a:stretch>
+                      <a:fillRect/>
+                    </a:stretch>
+                  </pic:blipFill>
+                  <pic:spPr>
+                    <a:xfrm>
+                      <a:off x="0" y="0"/>
+                      <a:ext cx="5943600" cy="3341370"/>
+                    </a:xfrm>
+                    <a:prstGeom prst="rect">
+                      <a:avLst/>
+                    </a:prstGeom>
+                  </pic:spPr>
+                </pic:pic>
+              </a:graphicData>
+            </a:graphic>
+          </wp:inline>
+        </w:drawing>
+      </w:r>
+    </w:p>
+    <w:p>
+      <w:pPr>
+        <w:tabs>
+          <w:tab w:val="left" w:pos="1864"/>
+        </w:tabs>
+        <w:spacing w:before="120" w:after="120" w:line="240" w:lineRule="auto"/>
+        <w:rPr>
+          <w:rFonts w:ascii="Times New Roman" w:hAnsi="Times New Roman" w:cs="Times New Roman"/>
+          <w:sz w:val="24"/>
+          <w:szCs w:val="24"/>
+          <w:lang w:val="id-ID"/>
+        </w:rPr>
+      </w:pPr>
+    </w:p>
+    <w:p>
+      <w:pPr>
+        <w:tabs>
+          <w:tab w:val="left" w:pos="1864"/>
+        </w:tabs>
+        <w:spacing w:before="120" w:after="120" w:line="240" w:lineRule="auto"/>
+        <w:rPr>
+          <w:rFonts w:ascii="Times New Roman" w:hAnsi="Times New Roman" w:cs="Times New Roman"/>
+          <w:sz w:val="24"/>
+          <w:szCs w:val="24"/>
+          <w:lang w:val="id-ID"/>
+        </w:rPr>
+      </w:pPr>
+    </w:p>
+    <w:p>
+      <w:pPr>
+        <w:tabs>
+          <w:tab w:val="left" w:pos="1864"/>
+        </w:tabs>
+        <w:spacing w:before="120" w:after="120" w:line="240" w:lineRule="auto"/>
+        <w:rPr>
+          <w:rFonts w:ascii="Times New Roman" w:hAnsi="Times New Roman" w:cs="Times New Roman"/>
+          <w:sz w:val="24"/>
+          <w:szCs w:val="24"/>
+          <w:lang w:val="id-ID"/>
+        </w:rPr>
+      </w:pPr>
+    </w:p>
+    <w:p>
+      <w:pPr>
+        <w:tabs>
+          <w:tab w:val="left" w:pos="1864"/>
+        </w:tabs>
+        <w:spacing w:before="120" w:after="120" w:line="240" w:lineRule="auto"/>
+        <w:rPr>
+          <w:rFonts w:ascii="Times New Roman" w:hAnsi="Times New Roman" w:cs="Times New Roman"/>
+          <w:sz w:val="24"/>
+          <w:szCs w:val="24"/>
+          <w:lang w:val="id-ID"/>
+        </w:rPr>
+      </w:pPr>
+      <w:r>
+        <w:rPr>
+          <w:rFonts w:ascii="Times New Roman" w:hAnsi="Times New Roman" w:cs="Times New Roman"/>
+          <w:sz w:val="24"/>
+          <w:szCs w:val="24"/>
+          <w:lang w:val="id-ID"/>
+        </w:rPr>
+        <w:lastRenderedPageBreak/>
+        <w:t>Entering sales order</w:t>
+      </w:r>
+    </w:p>
+    <w:p>
+      <w:pPr>
+        <w:tabs>
+          <w:tab w:val="left" w:pos="1864"/>
+        </w:tabs>
+        <w:spacing w:before="120" w:after="120" w:line="240" w:lineRule="auto"/>
+        <w:rPr>
+          <w:rFonts w:ascii="Times New Roman" w:hAnsi="Times New Roman" w:cs="Times New Roman"/>
+          <w:sz w:val="24"/>
+          <w:szCs w:val="24"/>
+          <w:lang w:val="id-ID"/>
+        </w:rPr>
+      </w:pPr>
+      <w:r>
+        <w:rPr>
+          <w:noProof/>
+        </w:rPr>
+        <w:drawing>
+          <wp:inline distT="0" distB="0" distL="0" distR="0" wp14:anchorId="253A8DA6" wp14:editId="5258E355">
+            <wp:extent cx="5943600" cy="3341370"/>
+            <wp:effectExtent l="0" t="0" r="0" b="0"/>
+            <wp:docPr id="5" name="Picture 5"/>
+            <wp:cNvGraphicFramePr>
+              <a:graphicFrameLocks xmlns:a="http://schemas.openxmlformats.org/drawingml/2006/main" noChangeAspect="1"/>
+            </wp:cNvGraphicFramePr>
+            <a:graphic xmlns:a="http://schemas.openxmlformats.org/drawingml/2006/main">
+              <a:graphicData uri="http://schemas.openxmlformats.org/drawingml/2006/picture">
+                <pic:pic xmlns:pic="http://schemas.openxmlformats.org/drawingml/2006/picture">
+                  <pic:nvPicPr>
+                    <pic:cNvPr id="1" name=""/>
+                    <pic:cNvPicPr/>
+                  </pic:nvPicPr>
+                  <pic:blipFill>
+                    <a:blip r:embed="rId10"/>
+                    <a:stretch>
+                      <a:fillRect/>
+                    </a:stretch>
+                  </pic:blipFill>
+                  <pic:spPr>
+                    <a:xfrm>
+                      <a:off x="0" y="0"/>
+                      <a:ext cx="5943600" cy="3341370"/>
+                    </a:xfrm>
+                    <a:prstGeom prst="rect">
+                      <a:avLst/>
+                    </a:prstGeom>
+                  </pic:spPr>
+                </pic:pic>
+              </a:graphicData>
+            </a:graphic>
+          </wp:inline>
+        </w:drawing>
+      </w:r>
+    </w:p>
+    <w:p>
+      <w:pPr>
+        <w:tabs>
+          <w:tab w:val="left" w:pos="1864"/>
+        </w:tabs>
+        <w:spacing w:before="120" w:after="120" w:line="240" w:lineRule="auto"/>
+        <w:rPr>
+          <w:rFonts w:ascii="Times New Roman" w:hAnsi="Times New Roman" w:cs="Times New Roman"/>
+          <w:sz w:val="24"/>
+          <w:szCs w:val="24"/>
+          <w:lang w:val="id-ID"/>
+        </w:rPr>
+      </w:pPr>
+    </w:p>
+    <w:p>
+      <w:pPr>
+        <w:tabs>
+          <w:tab w:val="left" w:pos="1864"/>
+        </w:tabs>
+        <w:spacing w:before="120" w:after="120" w:line="240" w:lineRule="auto"/>
+        <w:rPr>
+          <w:rFonts w:ascii="Times New Roman" w:hAnsi="Times New Roman" w:cs="Times New Roman"/>
+          <w:sz w:val="24"/>
+          <w:szCs w:val="24"/>
+          <w:lang w:val="id-ID"/>
+        </w:rPr>
+      </w:pPr>
+      <w:r>
+        <w:rPr>
+          <w:rFonts w:ascii="Times New Roman" w:hAnsi="Times New Roman" w:cs="Times New Roman"/>
+          <w:sz w:val="24"/>
+          <w:szCs w:val="24"/>
+          <w:lang w:val="id-ID"/>
+        </w:rPr>
+        <w:lastRenderedPageBreak/>
+        <w:t xml:space="preserve">Assigning the sales representative or account manager </w:t>
+      </w:r>
+      <w:r>
+        <w:rPr>
+          <w:noProof/>
+        </w:rPr>
+        <w:drawing>
+          <wp:inline distT="0" distB="0" distL="0" distR="0" wp14:anchorId="37161F67" wp14:editId="66BF7EFE">
+            <wp:extent cx="5943600" cy="3341370"/>
+            <wp:effectExtent l="0" t="0" r="0" b="0"/>
+            <wp:docPr id="6" name="Picture 6"/>
+            <wp:cNvGraphicFramePr>
+              <a:graphicFrameLocks xmlns:a="http://schemas.openxmlformats.org/drawingml/2006/main" noChangeAspect="1"/>
+            </wp:cNvGraphicFramePr>
+            <a:graphic xmlns:a="http://schemas.openxmlformats.org/drawingml/2006/main">
+              <a:graphicData uri="http://schemas.openxmlformats.org/drawingml/2006/picture">
+                <pic:pic xmlns:pic="http://schemas.openxmlformats.org/drawingml/2006/picture">
+                  <pic:nvPicPr>
+                    <pic:cNvPr id="1" name=""/>
+                    <pic:cNvPicPr/>
+                  </pic:nvPicPr>
+                  <pic:blipFill>
+                    <a:blip r:embed="rId11"/>
+                    <a:stretch>
+                      <a:fillRect/>
+                    </a:stretch>
+                  </pic:blipFill>
+                  <pic:spPr>
+                    <a:xfrm>
+                      <a:off x="0" y="0"/>
+                      <a:ext cx="5943600" cy="3341370"/>
+                    </a:xfrm>
+                    <a:prstGeom prst="rect">
+                      <a:avLst/>
+                    </a:prstGeom>
+                  </pic:spPr>
+                </pic:pic>
+              </a:graphicData>
+            </a:graphic>
+          </wp:inline>
+        </w:drawing>
+      </w:r>
+      <w:r>
+        <w:rPr>
+          <w:noProof/>
+        </w:rPr>
+        <w:drawing>
+          <wp:inline distT="0" distB="0" distL="0" distR="0" wp14:anchorId="5B77C88A" wp14:editId="1D55300D">
+            <wp:extent cx="5943600" cy="3341370"/>
+            <wp:effectExtent l="0" t="0" r="0" b="0"/>
+            <wp:docPr id="7" name="Picture 7"/>
+            <wp:cNvGraphicFramePr>
+              <a:graphicFrameLocks xmlns:a="http://schemas.openxmlformats.org/drawingml/2006/main" noChangeAspect="1"/>
+            </wp:cNvGraphicFramePr>
+            <a:graphic xmlns:a="http://schemas.openxmlformats.org/drawingml/2006/main">
+              <a:graphicData uri="http://schemas.openxmlformats.org/drawingml/2006/picture">
+                <pic:pic xmlns:pic="http://schemas.openxmlformats.org/drawingml/2006/picture">
+                  <pic:nvPicPr>
+                    <pic:cNvPr id="1" name=""/>
+                    <pic:cNvPicPr/>
+                  </pic:nvPicPr>
+                  <pic:blipFill>
+                    <a:blip r:embed="rId12"/>
+                    <a:stretch>
+                      <a:fillRect/>
+                    </a:stretch>
+                  </pic:blipFill>
+                  <pic:spPr>
+                    <a:xfrm>
+                      <a:off x="0" y="0"/>
+                      <a:ext cx="5943600" cy="3341370"/>
+                    </a:xfrm>
+                    <a:prstGeom prst="rect">
+                      <a:avLst/>
+                    </a:prstGeom>
+                  </pic:spPr>
+                </pic:pic>
+              </a:graphicData>
+            </a:graphic>
+          </wp:inline>
+        </w:drawing>
+      </w:r>
+    </w:p>
+    <w:p>
+      <w:pPr>
+        <w:tabs>
+          <w:tab w:val="left" w:pos="1864"/>
+        </w:tabs>
+        <w:spacing w:before="120" w:after="120" w:line="240" w:lineRule="auto"/>
+        <w:rPr>
+          <w:rFonts w:ascii="Times New Roman" w:hAnsi="Times New Roman" w:cs="Times New Roman"/>
+          <w:sz w:val="24"/>
+          <w:szCs w:val="24"/>
+          <w:lang w:val="id-ID"/>
+        </w:rPr>
+      </w:pPr>
+    </w:p>
+    <w:p>
+      <w:pPr>
+        <w:tabs>
+          <w:tab w:val="left" w:pos="1864"/>
+        </w:tabs>
+        <w:spacing w:before="120" w:after="120" w:line="240" w:lineRule="auto"/>
+        <w:rPr>
+          <w:rFonts w:ascii="Times New Roman" w:hAnsi="Times New Roman" w:cs="Times New Roman"/>
+          <w:sz w:val="24"/>
+          <w:szCs w:val="24"/>
+          <w:lang w:val="id-ID"/>
+        </w:rPr>
+      </w:pPr>
+    </w:p>
+    <w:p>
+      <w:pPr>
+        <w:tabs>
+          <w:tab w:val="left" w:pos="1864"/>
+        </w:tabs>
+        <w:spacing w:before="120" w:after="120" w:line="240" w:lineRule="auto"/>
+        <w:rPr>
+          <w:rFonts w:ascii="Times New Roman" w:hAnsi="Times New Roman" w:cs="Times New Roman"/>
+          <w:sz w:val="24"/>
+          <w:szCs w:val="24"/>
+          <w:lang w:val="id-ID"/>
+        </w:rPr>
+      </w:pPr>
+    </w:p>
+    <w:p>
+      <w:pPr>
+        <w:tabs>
+          <w:tab w:val="left" w:pos="1864"/>
+        </w:tabs>
+        <w:spacing w:before="120" w:after="120" w:line="240" w:lineRule="auto"/>
+        <w:rPr>
+          <w:rFonts w:ascii="Times New Roman" w:hAnsi="Times New Roman" w:cs="Times New Roman"/>
+          <w:sz w:val="24"/>
+          <w:szCs w:val="24"/>
+          <w:lang w:val="id-ID"/>
+        </w:rPr>
+      </w:pPr>
+    </w:p>
+    <w:p>
+      <w:pPr>
+        <w:tabs>
+          <w:tab w:val="left" w:pos="1864"/>
+        </w:tabs>
+        <w:spacing w:before="120" w:after="120" w:line="240" w:lineRule="auto"/>
+        <w:rPr>
+          <w:rFonts w:ascii="Times New Roman" w:hAnsi="Times New Roman" w:cs="Times New Roman"/>
+          <w:sz w:val="24"/>
+          <w:szCs w:val="24"/>
+          <w:lang w:val="id-ID"/>
+        </w:rPr>
+      </w:pPr>
+    </w:p>
+    <w:p>
+      <w:pPr>
+        <w:tabs>
+          <w:tab w:val="left" w:pos="1864"/>
+        </w:tabs>
+        <w:spacing w:before="120" w:after="120" w:line="240" w:lineRule="auto"/>
+        <w:rPr>
+          <w:rFonts w:ascii="Times New Roman" w:hAnsi="Times New Roman" w:cs="Times New Roman"/>
+          <w:sz w:val="24"/>
+          <w:szCs w:val="24"/>
+          <w:lang w:val="id-ID"/>
+        </w:rPr>
+      </w:pPr>
+      <w:r>
+        <w:rPr>
+          <w:rFonts w:ascii="Times New Roman" w:hAnsi="Times New Roman" w:cs="Times New Roman"/>
+          <w:sz w:val="24"/>
+          <w:szCs w:val="24"/>
+          <w:lang w:val="id-ID"/>
+        </w:rPr>
+        <w:lastRenderedPageBreak/>
+        <w:t>Assigning a salesperson to a customer</w:t>
+      </w:r>
+    </w:p>
+    <w:p>
+      <w:pPr>
+        <w:tabs>
+          <w:tab w:val="left" w:pos="1864"/>
+        </w:tabs>
+        <w:spacing w:before="120" w:after="120" w:line="240" w:lineRule="auto"/>
+        <w:rPr>
+          <w:rFonts w:ascii="Times New Roman" w:hAnsi="Times New Roman" w:cs="Times New Roman"/>
+          <w:sz w:val="24"/>
+          <w:szCs w:val="24"/>
+          <w:lang w:val="id-ID"/>
+        </w:rPr>
+      </w:pPr>
+      <w:r>
+        <w:rPr>
+          <w:noProof/>
+        </w:rPr>
+        <w:drawing>
+          <wp:inline distT="0" distB="0" distL="0" distR="0" wp14:anchorId="682114FF" wp14:editId="582F7644">
+            <wp:extent cx="5943600" cy="3341370"/>
+            <wp:effectExtent l="0" t="0" r="0" b="0"/>
+            <wp:docPr id="8" name="Picture 8"/>
+            <wp:cNvGraphicFramePr>
+              <a:graphicFrameLocks xmlns:a="http://schemas.openxmlformats.org/drawingml/2006/main" noChangeAspect="1"/>
+            </wp:cNvGraphicFramePr>
+            <a:graphic xmlns:a="http://schemas.openxmlformats.org/drawingml/2006/main">
+              <a:graphicData uri="http://schemas.openxmlformats.org/drawingml/2006/picture">
+                <pic:pic xmlns:pic="http://schemas.openxmlformats.org/drawingml/2006/picture">
+                  <pic:nvPicPr>
+                    <pic:cNvPr id="1" name=""/>
+                    <pic:cNvPicPr/>
+                  </pic:nvPicPr>
+                  <pic:blipFill>
+                    <a:blip r:embed="rId13"/>
+                    <a:stretch>
+                      <a:fillRect/>
+                    </a:stretch>
+                  </pic:blipFill>
+                  <pic:spPr>
+                    <a:xfrm>
+                      <a:off x="0" y="0"/>
+                      <a:ext cx="5943600" cy="3341370"/>
+                    </a:xfrm>
+                    <a:prstGeom prst="rect">
+                      <a:avLst/>
+                    </a:prstGeom>
+                  </pic:spPr>
+                </pic:pic>
+              </a:graphicData>
+            </a:graphic>
+          </wp:inline>
+        </w:drawing>
+      </w:r>
+    </w:p>
+    <w:p>
+      <w:pPr>
+        <w:tabs>
+          <w:tab w:val="left" w:pos="1864"/>
+        </w:tabs>
+        <w:spacing w:before="120" w:after="120" w:line="240" w:lineRule="auto"/>
+        <w:rPr>
+          <w:rFonts w:ascii="Times New Roman" w:hAnsi="Times New Roman" w:cs="Times New Roman"/>
+          <w:sz w:val="24"/>
+          <w:szCs w:val="24"/>
+          <w:lang w:val="id-ID"/>
+        </w:rPr>
+      </w:pPr>
+      <w:r>
+        <w:rPr>
+          <w:rFonts w:ascii="Times New Roman" w:hAnsi="Times New Roman" w:cs="Times New Roman"/>
+          <w:sz w:val="24"/>
+          <w:szCs w:val="24"/>
+          <w:lang w:val="id-ID"/>
+        </w:rPr>
+        <w:t xml:space="preserve">Understanding Your Pipeline </w:t>
+      </w:r>
+    </w:p>
+    <w:p>
+      <w:pPr>
+        <w:tabs>
+          <w:tab w:val="left" w:pos="1864"/>
+        </w:tabs>
+        <w:spacing w:before="120" w:after="120" w:line="240" w:lineRule="auto"/>
+        <w:rPr>
+          <w:rFonts w:ascii="Times New Roman" w:hAnsi="Times New Roman" w:cs="Times New Roman"/>
+          <w:sz w:val="24"/>
+          <w:szCs w:val="24"/>
+          <w:lang w:val="id-ID"/>
+        </w:rPr>
+      </w:pPr>
+      <w:r>
+        <w:rPr>
+          <w:noProof/>
+        </w:rPr>
+        <w:drawing>
+          <wp:inline distT="0" distB="0" distL="0" distR="0" wp14:anchorId="2FD903AB" wp14:editId="336E7F5A">
+            <wp:extent cx="5943600" cy="3341370"/>
+            <wp:effectExtent l="0" t="0" r="0" b="0"/>
+            <wp:docPr id="9" name="Picture 9"/>
+            <wp:cNvGraphicFramePr>
+              <a:graphicFrameLocks xmlns:a="http://schemas.openxmlformats.org/drawingml/2006/main" noChangeAspect="1"/>
+            </wp:cNvGraphicFramePr>
+            <a:graphic xmlns:a="http://schemas.openxmlformats.org/drawingml/2006/main">
+              <a:graphicData uri="http://schemas.openxmlformats.org/drawingml/2006/picture">
+                <pic:pic xmlns:pic="http://schemas.openxmlformats.org/drawingml/2006/picture">
+                  <pic:nvPicPr>
+                    <pic:cNvPr id="1" name=""/>
+                    <pic:cNvPicPr/>
+                  </pic:nvPicPr>
+                  <pic:blipFill>
+                    <a:blip r:embed="rId14"/>
+                    <a:stretch>
+                      <a:fillRect/>
+                    </a:stretch>
+                  </pic:blipFill>
+                  <pic:spPr>
+                    <a:xfrm>
+                      <a:off x="0" y="0"/>
+                      <a:ext cx="5943600" cy="3341370"/>
+                    </a:xfrm>
+                    <a:prstGeom prst="rect">
+                      <a:avLst/>
+                    </a:prstGeom>
+                  </pic:spPr>
+                </pic:pic>
+              </a:graphicData>
+            </a:graphic>
+          </wp:inline>
+        </w:drawing>
+      </w:r>
+    </w:p>
+    <w:p>
+      <w:pPr>
+        <w:tabs>
+          <w:tab w:val="left" w:pos="1864"/>
+        </w:tabs>
+        <w:spacing w:before="120" w:after="120" w:line="240" w:lineRule="auto"/>
+        <w:rPr>
+          <w:rFonts w:ascii="Times New Roman" w:hAnsi="Times New Roman" w:cs="Times New Roman"/>
+          <w:sz w:val="24"/>
+          <w:szCs w:val="24"/>
+          <w:lang w:val="id-ID"/>
+        </w:rPr>
+      </w:pPr>
+    </w:p>
+    <w:p>
+      <w:pPr>
+        <w:tabs>
+          <w:tab w:val="left" w:pos="1864"/>
+        </w:tabs>
+        <w:spacing w:before="120" w:after="120" w:line="240" w:lineRule="auto"/>
+        <w:rPr>
+          <w:rFonts w:ascii="Times New Roman" w:hAnsi="Times New Roman" w:cs="Times New Roman"/>
+          <w:sz w:val="24"/>
+          <w:szCs w:val="24"/>
+          <w:lang w:val="id-ID"/>
+        </w:rPr>
+      </w:pPr>
+    </w:p>
+    <w:p>
+      <w:pPr>
+        <w:tabs>
+          <w:tab w:val="left" w:pos="1864"/>
+        </w:tabs>
+        <w:spacing w:before="120" w:after="120" w:line="240" w:lineRule="auto"/>
+        <w:rPr>
+          <w:rFonts w:ascii="Times New Roman" w:hAnsi="Times New Roman" w:cs="Times New Roman"/>
+          <w:sz w:val="24"/>
+          <w:szCs w:val="24"/>
+          <w:lang w:val="id-ID"/>
+        </w:rPr>
+      </w:pPr>
+    </w:p>
+    <w:p>
+      <w:pPr>
+        <w:tabs>
+          <w:tab w:val="left" w:pos="1864"/>
+        </w:tabs>
+        <w:spacing w:before="120" w:after="120" w:line="240" w:lineRule="auto"/>
+        <w:rPr>
+          <w:rFonts w:ascii="Times New Roman" w:hAnsi="Times New Roman" w:cs="Times New Roman"/>
+          <w:sz w:val="24"/>
+          <w:szCs w:val="24"/>
+          <w:lang w:val="id-ID"/>
+        </w:rPr>
+      </w:pPr>
+      <w:r>
+        <w:rPr>
+          <w:rFonts w:ascii="Times New Roman" w:hAnsi="Times New Roman" w:cs="Times New Roman"/>
+          <w:sz w:val="24"/>
+          <w:szCs w:val="24"/>
+          <w:lang w:val="id-ID"/>
+        </w:rPr>
+        <w:lastRenderedPageBreak/>
+        <w:t>Creating a new opportunity</w:t>
+      </w:r>
+    </w:p>
+    <w:p>
+      <w:pPr>
+        <w:tabs>
+          <w:tab w:val="left" w:pos="1864"/>
+        </w:tabs>
+        <w:spacing w:before="120" w:after="120" w:line="240" w:lineRule="auto"/>
+        <w:rPr>
+          <w:rFonts w:ascii="Times New Roman" w:hAnsi="Times New Roman" w:cs="Times New Roman"/>
+          <w:sz w:val="24"/>
+          <w:szCs w:val="24"/>
+          <w:lang w:val="id-ID"/>
+        </w:rPr>
+      </w:pPr>
+      <w:r>
+        <w:rPr>
+          <w:noProof/>
+        </w:rPr>
+        <w:drawing>
+          <wp:inline distT="0" distB="0" distL="0" distR="0" wp14:anchorId="31187D6F" wp14:editId="1390C7B8">
+            <wp:extent cx="5943600" cy="3341370"/>
+            <wp:effectExtent l="0" t="0" r="0" b="0"/>
+            <wp:docPr id="10" name="Picture 10"/>
+            <wp:cNvGraphicFramePr>
+              <a:graphicFrameLocks xmlns:a="http://schemas.openxmlformats.org/drawingml/2006/main" noChangeAspect="1"/>
+            </wp:cNvGraphicFramePr>
+            <a:graphic xmlns:a="http://schemas.openxmlformats.org/drawingml/2006/main">
+              <a:graphicData uri="http://schemas.openxmlformats.org/drawingml/2006/picture">
+                <pic:pic xmlns:pic="http://schemas.openxmlformats.org/drawingml/2006/picture">
+                  <pic:nvPicPr>
+                    <pic:cNvPr id="1" name=""/>
+                    <pic:cNvPicPr/>
+                  </pic:nvPicPr>
+                  <pic:blipFill>
+                    <a:blip r:embed="rId15"/>
+                    <a:stretch>
+                      <a:fillRect/>
+                    </a:stretch>
+                  </pic:blipFill>
+                  <pic:spPr>
+                    <a:xfrm>
+                      <a:off x="0" y="0"/>
+                      <a:ext cx="5943600" cy="3341370"/>
+                    </a:xfrm>
+                    <a:prstGeom prst="rect">
+                      <a:avLst/>
+                    </a:prstGeom>
+                  </pic:spPr>
+                </pic:pic>
+              </a:graphicData>
+            </a:graphic>
+          </wp:inline>
+        </w:drawing>
+      </w:r>
+    </w:p>
+    <w:p>
+      <w:pPr>
+        <w:tabs>
+          <w:tab w:val="left" w:pos="1864"/>
+        </w:tabs>
+        <w:spacing w:before="120" w:after="120" w:line="240" w:lineRule="auto"/>
+        <w:rPr>
+          <w:rFonts w:ascii="Times New Roman" w:hAnsi="Times New Roman" w:cs="Times New Roman"/>
+          <w:sz w:val="24"/>
+          <w:szCs w:val="24"/>
+          <w:lang w:val="id-ID"/>
+        </w:rPr>
+      </w:pPr>
+      <w:r>
+        <w:rPr>
+          <w:noProof/>
+        </w:rPr>
+        <w:drawing>
+          <wp:inline distT="0" distB="0" distL="0" distR="0" wp14:anchorId="344AA0C1" wp14:editId="2E05EDD2">
+            <wp:extent cx="5943600" cy="3341370"/>
+            <wp:effectExtent l="0" t="0" r="0" b="0"/>
+            <wp:docPr id="12" name="Picture 12"/>
+            <wp:cNvGraphicFramePr>
+              <a:graphicFrameLocks xmlns:a="http://schemas.openxmlformats.org/drawingml/2006/main" noChangeAspect="1"/>
+            </wp:cNvGraphicFramePr>
+            <a:graphic xmlns:a="http://schemas.openxmlformats.org/drawingml/2006/main">
+              <a:graphicData uri="http://schemas.openxmlformats.org/drawingml/2006/picture">
+                <pic:pic xmlns:pic="http://schemas.openxmlformats.org/drawingml/2006/picture">
+                  <pic:nvPicPr>
+                    <pic:cNvPr id="1" name=""/>
+                    <pic:cNvPicPr/>
+                  </pic:nvPicPr>
+                  <pic:blipFill>
+                    <a:blip r:embed="rId16"/>
+                    <a:stretch>
+                      <a:fillRect/>
+                    </a:stretch>
+                  </pic:blipFill>
+                  <pic:spPr>
+                    <a:xfrm>
+                      <a:off x="0" y="0"/>
+                      <a:ext cx="5943600" cy="3341370"/>
+                    </a:xfrm>
+                    <a:prstGeom prst="rect">
+                      <a:avLst/>
+                    </a:prstGeom>
+                  </pic:spPr>
+                </pic:pic>
+              </a:graphicData>
+            </a:graphic>
+          </wp:inline>
+        </w:drawing>
+      </w:r>
+    </w:p>
+    <w:p>
+      <w:pPr>
+        <w:tabs>
+          <w:tab w:val="left" w:pos="1864"/>
+        </w:tabs>
+        <w:spacing w:before="120" w:after="120" w:line="240" w:lineRule="auto"/>
+        <w:rPr>
+          <w:rFonts w:ascii="Times New Roman" w:hAnsi="Times New Roman" w:cs="Times New Roman"/>
+          <w:sz w:val="24"/>
+          <w:szCs w:val="24"/>
+          <w:lang w:val="id-ID"/>
+        </w:rPr>
+      </w:pPr>
+    </w:p>
+    <w:p>
+      <w:pPr>
+        <w:tabs>
+          <w:tab w:val="left" w:pos="1864"/>
+        </w:tabs>
+        <w:spacing w:before="120" w:after="120" w:line="240" w:lineRule="auto"/>
+        <w:rPr>
+          <w:rFonts w:ascii="Times New Roman" w:hAnsi="Times New Roman" w:cs="Times New Roman"/>
+          <w:sz w:val="24"/>
+          <w:szCs w:val="24"/>
+          <w:lang w:val="id-ID"/>
+        </w:rPr>
+      </w:pPr>
+    </w:p>
+    <w:p>
+      <w:pPr>
+        <w:tabs>
+          <w:tab w:val="left" w:pos="1864"/>
+        </w:tabs>
+        <w:spacing w:before="120" w:after="120" w:line="240" w:lineRule="auto"/>
+        <w:rPr>
+          <w:rFonts w:ascii="Times New Roman" w:hAnsi="Times New Roman" w:cs="Times New Roman"/>
+          <w:sz w:val="24"/>
+          <w:szCs w:val="24"/>
+          <w:lang w:val="id-ID"/>
+        </w:rPr>
+      </w:pPr>
+    </w:p>
+    <w:p>
+      <w:pPr>
+        <w:tabs>
+          <w:tab w:val="left" w:pos="1864"/>
+        </w:tabs>
+        <w:spacing w:before="120" w:after="120" w:line="240" w:lineRule="auto"/>
+        <w:rPr>
+          <w:rFonts w:ascii="Times New Roman" w:hAnsi="Times New Roman" w:cs="Times New Roman"/>
+          <w:sz w:val="24"/>
+          <w:szCs w:val="24"/>
+          <w:lang w:val="id-ID"/>
+        </w:rPr>
+      </w:pPr>
+    </w:p>
+    <w:p>
+      <w:pPr>
+        <w:tabs>
+          <w:tab w:val="left" w:pos="1864"/>
+        </w:tabs>
+        <w:spacing w:before="120" w:after="120" w:line="240" w:lineRule="auto"/>
+        <w:rPr>
+          <w:rFonts w:ascii="Times New Roman" w:hAnsi="Times New Roman" w:cs="Times New Roman"/>
+          <w:sz w:val="24"/>
+          <w:szCs w:val="24"/>
+          <w:lang w:val="id-ID"/>
+        </w:rPr>
+      </w:pPr>
+      <w:r>
+        <w:rPr>
+          <w:rFonts w:ascii="Times New Roman" w:hAnsi="Times New Roman" w:cs="Times New Roman"/>
+          <w:sz w:val="24"/>
+          <w:szCs w:val="24"/>
+          <w:lang w:val="id-ID"/>
+        </w:rPr>
+        <w:lastRenderedPageBreak/>
+        <w:t xml:space="preserve">Looking at opportunities in your pipeline </w:t>
+      </w:r>
+    </w:p>
+    <w:p>
+      <w:pPr>
+        <w:tabs>
+          <w:tab w:val="left" w:pos="1864"/>
+        </w:tabs>
+        <w:spacing w:before="120" w:after="120" w:line="240" w:lineRule="auto"/>
+        <w:rPr>
+          <w:rFonts w:ascii="Times New Roman" w:hAnsi="Times New Roman" w:cs="Times New Roman"/>
+          <w:sz w:val="24"/>
+          <w:szCs w:val="24"/>
+          <w:lang w:val="id-ID"/>
+        </w:rPr>
+      </w:pPr>
+      <w:r>
+        <w:rPr>
+          <w:noProof/>
+        </w:rPr>
+        <w:drawing>
+          <wp:inline distT="0" distB="0" distL="0" distR="0" wp14:anchorId="21EF4A8C" wp14:editId="337B922B">
+            <wp:extent cx="5943600" cy="3341370"/>
+            <wp:effectExtent l="0" t="0" r="0" b="0"/>
+            <wp:docPr id="11" name="Picture 11"/>
+            <wp:cNvGraphicFramePr>
+              <a:graphicFrameLocks xmlns:a="http://schemas.openxmlformats.org/drawingml/2006/main" noChangeAspect="1"/>
+            </wp:cNvGraphicFramePr>
+            <a:graphic xmlns:a="http://schemas.openxmlformats.org/drawingml/2006/main">
+              <a:graphicData uri="http://schemas.openxmlformats.org/drawingml/2006/picture">
+                <pic:pic xmlns:pic="http://schemas.openxmlformats.org/drawingml/2006/picture">
+                  <pic:nvPicPr>
+                    <pic:cNvPr id="1" name=""/>
+                    <pic:cNvPicPr/>
+                  </pic:nvPicPr>
+                  <pic:blipFill>
+                    <a:blip r:embed="rId17"/>
+                    <a:stretch>
+                      <a:fillRect/>
+                    </a:stretch>
+                  </pic:blipFill>
+                  <pic:spPr>
+                    <a:xfrm>
+                      <a:off x="0" y="0"/>
+                      <a:ext cx="5943600" cy="3341370"/>
+                    </a:xfrm>
+                    <a:prstGeom prst="rect">
+                      <a:avLst/>
+                    </a:prstGeom>
+                  </pic:spPr>
+                </pic:pic>
+              </a:graphicData>
+            </a:graphic>
+          </wp:inline>
+        </w:drawing>
+      </w:r>
+    </w:p>
+    <w:p>
+      <w:pPr>
+        <w:tabs>
+          <w:tab w:val="left" w:pos="1864"/>
+        </w:tabs>
+        <w:spacing w:before="120" w:after="120" w:line="240" w:lineRule="auto"/>
+        <w:rPr>
+          <w:rFonts w:ascii="Times New Roman" w:hAnsi="Times New Roman" w:cs="Times New Roman"/>
+          <w:sz w:val="24"/>
+          <w:szCs w:val="24"/>
+          <w:lang w:val="id-ID"/>
+        </w:rPr>
+      </w:pPr>
+      <w:r>
+        <w:rPr>
+          <w:rFonts w:ascii="Times New Roman" w:hAnsi="Times New Roman" w:cs="Times New Roman"/>
+          <w:sz w:val="24"/>
+          <w:szCs w:val="24"/>
+          <w:lang w:val="id-ID"/>
+        </w:rPr>
+        <w:t>Edit pipeline</w:t>
+      </w:r>
+    </w:p>
+    <w:p>
+      <w:pPr>
+        <w:tabs>
+          <w:tab w:val="left" w:pos="1864"/>
+        </w:tabs>
+        <w:spacing w:before="120" w:after="120" w:line="240" w:lineRule="auto"/>
+        <w:rPr>
+          <w:rFonts w:ascii="Times New Roman" w:hAnsi="Times New Roman" w:cs="Times New Roman"/>
+          <w:sz w:val="24"/>
+          <w:szCs w:val="24"/>
+          <w:lang w:val="id-ID"/>
+        </w:rPr>
+      </w:pPr>
+      <w:r>
+        <w:rPr>
+          <w:noProof/>
+        </w:rPr>
+        <w:drawing>
+          <wp:inline distT="0" distB="0" distL="0" distR="0" wp14:anchorId="7A921364" wp14:editId="4A40B192">
+            <wp:extent cx="5943600" cy="3341370"/>
+            <wp:effectExtent l="0" t="0" r="0" b="0"/>
+            <wp:docPr id="13" name="Picture 13"/>
+            <wp:cNvGraphicFramePr>
+              <a:graphicFrameLocks xmlns:a="http://schemas.openxmlformats.org/drawingml/2006/main" noChangeAspect="1"/>
+            </wp:cNvGraphicFramePr>
+            <a:graphic xmlns:a="http://schemas.openxmlformats.org/drawingml/2006/main">
+              <a:graphicData uri="http://schemas.openxmlformats.org/drawingml/2006/picture">
+                <pic:pic xmlns:pic="http://schemas.openxmlformats.org/drawingml/2006/picture">
+                  <pic:nvPicPr>
+                    <pic:cNvPr id="1" name=""/>
+                    <pic:cNvPicPr/>
+                  </pic:nvPicPr>
+                  <pic:blipFill>
+                    <a:blip r:embed="rId18"/>
+                    <a:stretch>
+                      <a:fillRect/>
+                    </a:stretch>
+                  </pic:blipFill>
+                  <pic:spPr>
+                    <a:xfrm>
+                      <a:off x="0" y="0"/>
+                      <a:ext cx="5943600" cy="3341370"/>
+                    </a:xfrm>
+                    <a:prstGeom prst="rect">
+                      <a:avLst/>
+                    </a:prstGeom>
+                  </pic:spPr>
+                </pic:pic>
+              </a:graphicData>
+            </a:graphic>
+          </wp:inline>
+        </w:drawing>
+      </w:r>
+    </w:p>
+    <w:p>
+      <w:pPr>
+        <w:tabs>
+          <w:tab w:val="left" w:pos="1864"/>
+        </w:tabs>
+        <w:spacing w:before="120" w:after="120" w:line="240" w:lineRule="auto"/>
+        <w:rPr>
+          <w:rFonts w:ascii="Times New Roman" w:hAnsi="Times New Roman" w:cs="Times New Roman"/>
+          <w:sz w:val="24"/>
+          <w:szCs w:val="24"/>
+          <w:lang w:val="id-ID"/>
+        </w:rPr>
+      </w:pPr>
+    </w:p>
+    <w:p>
+      <w:pPr>
+        <w:tabs>
+          <w:tab w:val="left" w:pos="1864"/>
+        </w:tabs>
+        <w:spacing w:before="120" w:after="120" w:line="240" w:lineRule="auto"/>
+        <w:rPr>
+          <w:rFonts w:ascii="Times New Roman" w:hAnsi="Times New Roman" w:cs="Times New Roman"/>
+          <w:sz w:val="24"/>
+          <w:szCs w:val="24"/>
+          <w:lang w:val="id-ID"/>
+        </w:rPr>
+      </w:pPr>
+    </w:p>
+    <w:p>
+      <w:pPr>
+        <w:tabs>
+          <w:tab w:val="left" w:pos="1864"/>
+        </w:tabs>
+        <w:spacing w:before="120" w:after="120" w:line="240" w:lineRule="auto"/>
+        <w:rPr>
+          <w:rFonts w:ascii="Times New Roman" w:hAnsi="Times New Roman" w:cs="Times New Roman"/>
+          <w:sz w:val="24"/>
+          <w:szCs w:val="24"/>
+          <w:lang w:val="id-ID"/>
+        </w:rPr>
+      </w:pPr>
+    </w:p>
+    <w:p>
+      <w:pPr>
+        <w:tabs>
+          <w:tab w:val="left" w:pos="1864"/>
+        </w:tabs>
+        <w:spacing w:before="120" w:after="120" w:line="240" w:lineRule="auto"/>
+        <w:rPr>
+          <w:rFonts w:ascii="Times New Roman" w:hAnsi="Times New Roman" w:cs="Times New Roman"/>
+          <w:sz w:val="24"/>
+          <w:szCs w:val="24"/>
+          <w:lang w:val="id-ID"/>
+        </w:rPr>
+      </w:pPr>
+      <w:r>
+        <w:rPr>
+          <w:rFonts w:ascii="Times New Roman" w:hAnsi="Times New Roman" w:cs="Times New Roman"/>
+          <w:sz w:val="24"/>
+          <w:szCs w:val="24"/>
+          <w:lang w:val="id-ID"/>
+        </w:rPr>
+        <w:lastRenderedPageBreak/>
+        <w:t>Contact information page</w:t>
+      </w:r>
+    </w:p>
+    <w:p>
+      <w:pPr>
+        <w:tabs>
+          <w:tab w:val="left" w:pos="1864"/>
+        </w:tabs>
+        <w:spacing w:before="120" w:after="120" w:line="240" w:lineRule="auto"/>
+        <w:rPr>
+          <w:rFonts w:ascii="Times New Roman" w:hAnsi="Times New Roman" w:cs="Times New Roman"/>
+          <w:sz w:val="24"/>
+          <w:szCs w:val="24"/>
+          <w:lang w:val="id-ID"/>
+        </w:rPr>
+      </w:pPr>
+      <w:r>
+        <w:rPr>
+          <w:noProof/>
+        </w:rPr>
+        <w:drawing>
+          <wp:inline distT="0" distB="0" distL="0" distR="0" wp14:anchorId="74F2A467" wp14:editId="1BDC181D">
+            <wp:extent cx="5943600" cy="3341370"/>
+            <wp:effectExtent l="0" t="0" r="0" b="0"/>
+            <wp:docPr id="14" name="Picture 14"/>
+            <wp:cNvGraphicFramePr>
+              <a:graphicFrameLocks xmlns:a="http://schemas.openxmlformats.org/drawingml/2006/main" noChangeAspect="1"/>
+            </wp:cNvGraphicFramePr>
+            <a:graphic xmlns:a="http://schemas.openxmlformats.org/drawingml/2006/main">
+              <a:graphicData uri="http://schemas.openxmlformats.org/drawingml/2006/picture">
+                <pic:pic xmlns:pic="http://schemas.openxmlformats.org/drawingml/2006/picture">
+                  <pic:nvPicPr>
+                    <pic:cNvPr id="1" name=""/>
+                    <pic:cNvPicPr/>
+                  </pic:nvPicPr>
+                  <pic:blipFill>
+                    <a:blip r:embed="rId19"/>
+                    <a:stretch>
+                      <a:fillRect/>
+                    </a:stretch>
+                  </pic:blipFill>
+                  <pic:spPr>
+                    <a:xfrm>
+                      <a:off x="0" y="0"/>
+                      <a:ext cx="5943600" cy="3341370"/>
+                    </a:xfrm>
+                    <a:prstGeom prst="rect">
+                      <a:avLst/>
+                    </a:prstGeom>
+                  </pic:spPr>
+                </pic:pic>
+              </a:graphicData>
+            </a:graphic>
+          </wp:inline>
+        </w:drawing>
+      </w:r>
+    </w:p>
+    <w:p>
+      <w:pPr>
+        <w:tabs>
+          <w:tab w:val="left" w:pos="1864"/>
+        </w:tabs>
+        <w:spacing w:before="120" w:after="120" w:line="240" w:lineRule="auto"/>
+        <w:rPr>
+          <w:rFonts w:ascii="Times New Roman" w:hAnsi="Times New Roman" w:cs="Times New Roman"/>
+          <w:sz w:val="24"/>
+          <w:szCs w:val="24"/>
+          <w:lang w:val="id-ID"/>
+        </w:rPr>
+      </w:pPr>
+      <w:r>
+        <w:rPr>
+          <w:rFonts w:ascii="Times New Roman" w:hAnsi="Times New Roman" w:cs="Times New Roman"/>
+          <w:sz w:val="24"/>
+          <w:szCs w:val="24"/>
+          <w:lang w:val="id-ID"/>
+        </w:rPr>
+        <w:t>Changing the status of an opportunity</w:t>
+      </w:r>
+    </w:p>
+    <w:p>
+      <w:pPr>
+        <w:tabs>
+          <w:tab w:val="left" w:pos="1864"/>
+        </w:tabs>
+        <w:spacing w:before="120" w:after="120" w:line="240" w:lineRule="auto"/>
+        <w:rPr>
+          <w:rFonts w:ascii="Times New Roman" w:hAnsi="Times New Roman" w:cs="Times New Roman"/>
+          <w:sz w:val="24"/>
+          <w:szCs w:val="24"/>
+          <w:lang w:val="id-ID"/>
+        </w:rPr>
+      </w:pPr>
+      <w:r>
+        <w:rPr>
+          <w:noProof/>
+        </w:rPr>
+        <w:drawing>
+          <wp:inline distT="0" distB="0" distL="0" distR="0" wp14:anchorId="43BE3FEE" wp14:editId="39C9F149">
+            <wp:extent cx="5943600" cy="3341370"/>
+            <wp:effectExtent l="0" t="0" r="0" b="0"/>
+            <wp:docPr id="15" name="Picture 15"/>
+            <wp:cNvGraphicFramePr>
+              <a:graphicFrameLocks xmlns:a="http://schemas.openxmlformats.org/drawingml/2006/main" noChangeAspect="1"/>
+            </wp:cNvGraphicFramePr>
+            <a:graphic xmlns:a="http://schemas.openxmlformats.org/drawingml/2006/main">
+              <a:graphicData uri="http://schemas.openxmlformats.org/drawingml/2006/picture">
+                <pic:pic xmlns:pic="http://schemas.openxmlformats.org/drawingml/2006/picture">
+                  <pic:nvPicPr>
+                    <pic:cNvPr id="1" name=""/>
+                    <pic:cNvPicPr/>
+                  </pic:nvPicPr>
+                  <pic:blipFill>
+                    <a:blip r:embed="rId20"/>
+                    <a:stretch>
+                      <a:fillRect/>
+                    </a:stretch>
+                  </pic:blipFill>
+                  <pic:spPr>
+                    <a:xfrm>
+                      <a:off x="0" y="0"/>
+                      <a:ext cx="5943600" cy="3341370"/>
+                    </a:xfrm>
+                    <a:prstGeom prst="rect">
+                      <a:avLst/>
+                    </a:prstGeom>
+                  </pic:spPr>
+                </pic:pic>
+              </a:graphicData>
+            </a:graphic>
+          </wp:inline>
+        </w:drawing>
+      </w:r>
+    </w:p>
+    <w:p>
+      <w:r>
+        <w:t>Managing the Opportunity</w:t>
+      </w:r>
+    </w:p>
+    <w:p>
+      <w:r>
+        <w:rPr>
+          <w:noProof/>
+        </w:rPr>
+        <w:lastRenderedPageBreak/>
+        <w:drawing>
+          <wp:inline distT="0" distB="0" distL="0" distR="0" wp14:anchorId="1EABCBC5" wp14:editId="05F22D71">
+            <wp:extent cx="5943600" cy="3341370"/>
+            <wp:effectExtent l="0" t="0" r="0" b="0"/>
+            <wp:docPr id="16" name="Picture 16"/>
+            <wp:cNvGraphicFramePr>
+              <a:graphicFrameLocks xmlns:a="http://schemas.openxmlformats.org/drawingml/2006/main" noChangeAspect="1"/>
+            </wp:cNvGraphicFramePr>
+            <a:graphic xmlns:a="http://schemas.openxmlformats.org/drawingml/2006/main">
+              <a:graphicData uri="http://schemas.openxmlformats.org/drawingml/2006/picture">
+                <pic:pic xmlns:pic="http://schemas.openxmlformats.org/drawingml/2006/picture">
+                  <pic:nvPicPr>
+                    <pic:cNvPr id="1" name=""/>
+                    <pic:cNvPicPr/>
+                  </pic:nvPicPr>
+                  <pic:blipFill>
+                    <a:blip r:embed="rId21"/>
+                    <a:stretch>
+                      <a:fillRect/>
+                    </a:stretch>
+                  </pic:blipFill>
+                  <pic:spPr>
+                    <a:xfrm>
+                      <a:off x="0" y="0"/>
+                      <a:ext cx="5943600" cy="3341370"/>
+                    </a:xfrm>
+                    <a:prstGeom prst="rect">
+                      <a:avLst/>
+                    </a:prstGeom>
+                  </pic:spPr>
+                </pic:pic>
+              </a:graphicData>
+            </a:graphic>
+          </wp:inline>
+        </w:drawing>
+      </w:r>
+    </w:p>
+    <w:p>
+      <w:r>
+        <w:t>Turning on Leads in Odoo 10</w:t>
+      </w:r>
+    </w:p>
+    <w:p>
+      <w:r>
+        <w:rPr>
+          <w:noProof/>
+        </w:rPr>
+        <w:drawing>
+          <wp:inline distT="0" distB="0" distL="0" distR="0" wp14:anchorId="31AC77AB" wp14:editId="4A504D70">
+            <wp:extent cx="5943600" cy="3341370"/>
+            <wp:effectExtent l="0" t="0" r="0" b="0"/>
+            <wp:docPr id="17" name="Picture 17"/>
+            <wp:cNvGraphicFramePr>
+              <a:graphicFrameLocks xmlns:a="http://schemas.openxmlformats.org/drawingml/2006/main" noChangeAspect="1"/>
+            </wp:cNvGraphicFramePr>
+            <a:graphic xmlns:a="http://schemas.openxmlformats.org/drawingml/2006/main">
+              <a:graphicData uri="http://schemas.openxmlformats.org/drawingml/2006/picture">
+                <pic:pic xmlns:pic="http://schemas.openxmlformats.org/drawingml/2006/picture">
+                  <pic:nvPicPr>
+                    <pic:cNvPr id="1" name=""/>
+                    <pic:cNvPicPr/>
+                  </pic:nvPicPr>
+                  <pic:blipFill>
+                    <a:blip r:embed="rId22"/>
+                    <a:stretch>
+                      <a:fillRect/>
+                    </a:stretch>
+                  </pic:blipFill>
+                  <pic:spPr>
+                    <a:xfrm>
+                      <a:off x="0" y="0"/>
+                      <a:ext cx="5943600" cy="3341370"/>
+                    </a:xfrm>
+                    <a:prstGeom prst="rect">
+                      <a:avLst/>
+                    </a:prstGeom>
+                  </pic:spPr>
+                </pic:pic>
+              </a:graphicData>
+            </a:graphic>
+          </wp:inline>
+        </w:drawing>
+      </w:r>
+    </w:p>
+    <w:p>
+      <w:r>
+        <w:t>Creating Leads in Odoo</w:t>
+      </w:r>
+    </w:p>
+    <w:p>
+      <w:r>
+        <w:rPr>
+          <w:noProof/>
+        </w:rPr>
+        <w:lastRenderedPageBreak/>
+        <w:drawing>
+          <wp:inline distT="0" distB="0" distL="0" distR="0" wp14:anchorId="014994BF" wp14:editId="0F25DAA1">
+            <wp:extent cx="5943600" cy="3341370"/>
+            <wp:effectExtent l="0" t="0" r="0" b="0"/>
+            <wp:docPr id="18" name="Picture 18"/>
+            <wp:cNvGraphicFramePr>
+              <a:graphicFrameLocks xmlns:a="http://schemas.openxmlformats.org/drawingml/2006/main" noChangeAspect="1"/>
+            </wp:cNvGraphicFramePr>
+            <a:graphic xmlns:a="http://schemas.openxmlformats.org/drawingml/2006/main">
+              <a:graphicData uri="http://schemas.openxmlformats.org/drawingml/2006/picture">
+                <pic:pic xmlns:pic="http://schemas.openxmlformats.org/drawingml/2006/picture">
+                  <pic:nvPicPr>
+                    <pic:cNvPr id="1" name=""/>
+                    <pic:cNvPicPr/>
+                  </pic:nvPicPr>
+                  <pic:blipFill>
+                    <a:blip r:embed="rId23"/>
+                    <a:stretch>
+                      <a:fillRect/>
+                    </a:stretch>
+                  </pic:blipFill>
+                  <pic:spPr>
+                    <a:xfrm>
+                      <a:off x="0" y="0"/>
+                      <a:ext cx="5943600" cy="3341370"/>
+                    </a:xfrm>
+                    <a:prstGeom prst="rect">
+                      <a:avLst/>
+                    </a:prstGeom>
+                  </pic:spPr>
+                </pic:pic>
+              </a:graphicData>
+            </a:graphic>
+          </wp:inline>
+        </w:drawing>
+      </w:r>
+      <w:r>
+        <w:t>Converting a lead into an opportunity</w:t>
+      </w:r>
+    </w:p>
+    <w:p>
+      <w:pPr>
+        <w:rPr>
+          <w:lang w:val="id-ID"/>
+        </w:rPr>
+      </w:pPr>
+      <w:r>
+        <w:rPr>
+          <w:noProof/>
+        </w:rPr>
+        <w:drawing>
+          <wp:inline distT="0" distB="0" distL="0" distR="0" wp14:anchorId="106AA9D4" wp14:editId="23F4A45F">
+            <wp:extent cx="5943600" cy="3341370"/>
+            <wp:effectExtent l="0" t="0" r="0" b="0"/>
+            <wp:docPr id="19" name="Picture 19"/>
+            <wp:cNvGraphicFramePr>
+              <a:graphicFrameLocks xmlns:a="http://schemas.openxmlformats.org/drawingml/2006/main" noChangeAspect="1"/>
+            </wp:cNvGraphicFramePr>
+            <a:graphic xmlns:a="http://schemas.openxmlformats.org/drawingml/2006/main">
+              <a:graphicData uri="http://schemas.openxmlformats.org/drawingml/2006/picture">
+                <pic:pic xmlns:pic="http://schemas.openxmlformats.org/drawingml/2006/picture">
+                  <pic:nvPicPr>
+                    <pic:cNvPr id="1" name=""/>
+                    <pic:cNvPicPr/>
+                  </pic:nvPicPr>
+                  <pic:blipFill>
+                    <a:blip r:embed="rId24"/>
+                    <a:stretch>
+                      <a:fillRect/>
+                    </a:stretch>
+                  </pic:blipFill>
+                  <pic:spPr>
+                    <a:xfrm>
+                      <a:off x="0" y="0"/>
+                      <a:ext cx="5943600" cy="3341370"/>
+                    </a:xfrm>
+                    <a:prstGeom prst="rect">
+                      <a:avLst/>
+                    </a:prstGeom>
+                  </pic:spPr>
+                </pic:pic>
+              </a:graphicData>
+            </a:graphic>
+          </wp:inline>
+        </w:drawing>
+      </w:r>
+    </w:p>
+    <w:p>
+      <w:pPr>
+        <w:rPr>
+          <w:lang w:val="id-ID"/>
+        </w:rPr>
+      </w:pPr>
+      <w:r>
+        <w:rPr>
+          <w:noProof/>
+        </w:rPr>
+        <w:lastRenderedPageBreak/>
+        <w:drawing>
+          <wp:inline distT="0" distB="0" distL="0" distR="0" wp14:anchorId="4F2E318B" wp14:editId="661445C1">
+            <wp:extent cx="5943600" cy="3341370"/>
+            <wp:effectExtent l="0" t="0" r="0" b="0"/>
+            <wp:docPr id="22" name="Picture 22"/>
+            <wp:cNvGraphicFramePr>
+              <a:graphicFrameLocks xmlns:a="http://schemas.openxmlformats.org/drawingml/2006/main" noChangeAspect="1"/>
+            </wp:cNvGraphicFramePr>
+            <a:graphic xmlns:a="http://schemas.openxmlformats.org/drawingml/2006/main">
+              <a:graphicData uri="http://schemas.openxmlformats.org/drawingml/2006/picture">
+                <pic:pic xmlns:pic="http://schemas.openxmlformats.org/drawingml/2006/picture">
+                  <pic:nvPicPr>
+                    <pic:cNvPr id="1" name=""/>
+                    <pic:cNvPicPr/>
+                  </pic:nvPicPr>
+                  <pic:blipFill>
+                    <a:blip r:embed="rId25"/>
+                    <a:stretch>
+                      <a:fillRect/>
+                    </a:stretch>
+                  </pic:blipFill>
+                  <pic:spPr>
+                    <a:xfrm>
+                      <a:off x="0" y="0"/>
+                      <a:ext cx="5943600" cy="3341370"/>
+                    </a:xfrm>
+                    <a:prstGeom prst="rect">
+                      <a:avLst/>
+                    </a:prstGeom>
+                  </pic:spPr>
+                </pic:pic>
+              </a:graphicData>
+            </a:graphic>
+          </wp:inline>
+        </w:drawing>
+      </w:r>
+    </w:p>
+    <w:p>
+      <w:pPr>
+        <w:rPr>
+          <w:lang w:val="id-ID"/>
+        </w:rPr>
+      </w:pPr>
+      <w:r>
+        <w:rPr>
+          <w:lang w:val="id-ID"/>
+        </w:rPr>
+        <w:t>Using Odoo to schedule calls, meetings, and events</w:t>
+      </w:r>
+    </w:p>
+    <w:p>
+      <w:pPr>
+        <w:rPr>
+          <w:lang w:val="id-ID"/>
+        </w:rPr>
+      </w:pPr>
+      <w:r>
+        <w:rPr>
+          <w:noProof/>
+        </w:rPr>
+        <w:drawing>
+          <wp:inline distT="0" distB="0" distL="0" distR="0" wp14:anchorId="12C33C49" wp14:editId="7351C9A3">
+            <wp:extent cx="5943600" cy="3341370"/>
+            <wp:effectExtent l="0" t="0" r="0" b="0"/>
+            <wp:docPr id="23" name="Picture 23"/>
+            <wp:cNvGraphicFramePr>
+              <a:graphicFrameLocks xmlns:a="http://schemas.openxmlformats.org/drawingml/2006/main" noChangeAspect="1"/>
+            </wp:cNvGraphicFramePr>
+            <a:graphic xmlns:a="http://schemas.openxmlformats.org/drawingml/2006/main">
+              <a:graphicData uri="http://schemas.openxmlformats.org/drawingml/2006/picture">
+                <pic:pic xmlns:pic="http://schemas.openxmlformats.org/drawingml/2006/picture">
+                  <pic:nvPicPr>
+                    <pic:cNvPr id="1" name=""/>
+                    <pic:cNvPicPr/>
+                  </pic:nvPicPr>
+                  <pic:blipFill>
+                    <a:blip r:embed="rId26"/>
+                    <a:stretch>
+                      <a:fillRect/>
+                    </a:stretch>
+                  </pic:blipFill>
+                  <pic:spPr>
+                    <a:xfrm>
+                      <a:off x="0" y="0"/>
+                      <a:ext cx="5943600" cy="3341370"/>
+                    </a:xfrm>
+                    <a:prstGeom prst="rect">
+                      <a:avLst/>
+                    </a:prstGeom>
+                  </pic:spPr>
+                </pic:pic>
+              </a:graphicData>
+            </a:graphic>
+          </wp:inline>
+        </w:drawing>
+      </w:r>
+    </w:p>
+    <w:p>
+      <w:pPr>
+        <w:rPr>
+          <w:lang w:val="id-ID"/>
+        </w:rPr>
+      </w:pPr>
+    </w:p>
+    <w:p>
+      <w:pPr>
+        <w:rPr>
+          <w:lang w:val="id-ID"/>
+        </w:rPr>
+      </w:pPr>
+    </w:p>
+    <w:p>
+      <w:pPr>
+        <w:rPr>
+          <w:lang w:val="id-ID"/>
+        </w:rPr>
+      </w:pPr>
+    </w:p>
+    <w:p>
+      <w:pPr>
+        <w:rPr>
+          <w:lang w:val="id-ID"/>
+        </w:rPr>
+      </w:pPr>
+    </w:p>
+    <w:p>
+      <w:pPr>
+        <w:rPr>
+          <w:lang w:val="id-ID"/>
+        </w:rPr>
+      </w:pPr>
+      <w:r>
+        <w:rPr>
+          <w:lang w:val="id-ID"/>
+        </w:rPr>
+        <w:lastRenderedPageBreak/>
+        <w:t>Scheduling an event</w:t>
+      </w:r>
+    </w:p>
+    <w:p>
+      <w:pPr>
+        <w:rPr>
+          <w:lang w:val="id-ID"/>
+        </w:rPr>
+      </w:pPr>
+      <w:r>
+        <w:rPr>
+          <w:noProof/>
+        </w:rPr>
+        <w:drawing>
+          <wp:inline distT="0" distB="0" distL="0" distR="0" wp14:anchorId="3D0DFCE6" wp14:editId="7F981BE1">
+            <wp:extent cx="5943600" cy="3341370"/>
+            <wp:effectExtent l="0" t="0" r="0" b="0"/>
+            <wp:docPr id="24" name="Picture 24"/>
+            <wp:cNvGraphicFramePr>
+              <a:graphicFrameLocks xmlns:a="http://schemas.openxmlformats.org/drawingml/2006/main" noChangeAspect="1"/>
+            </wp:cNvGraphicFramePr>
+            <a:graphic xmlns:a="http://schemas.openxmlformats.org/drawingml/2006/main">
+              <a:graphicData uri="http://schemas.openxmlformats.org/drawingml/2006/picture">
+                <pic:pic xmlns:pic="http://schemas.openxmlformats.org/drawingml/2006/picture">
+                  <pic:nvPicPr>
+                    <pic:cNvPr id="1" name=""/>
+                    <pic:cNvPicPr/>
+                  </pic:nvPicPr>
+                  <pic:blipFill>
+                    <a:blip r:embed="rId27"/>
+                    <a:stretch>
+                      <a:fillRect/>
+                    </a:stretch>
+                  </pic:blipFill>
+                  <pic:spPr>
+                    <a:xfrm>
+                      <a:off x="0" y="0"/>
+                      <a:ext cx="5943600" cy="3341370"/>
+                    </a:xfrm>
+                    <a:prstGeom prst="rect">
+                      <a:avLst/>
+                    </a:prstGeom>
+                  </pic:spPr>
+                </pic:pic>
+              </a:graphicData>
+            </a:graphic>
+          </wp:inline>
+        </w:drawing>
+      </w:r>
+    </w:p>
+    <w:p>
+      <w:pPr>
+        <w:rPr>
+          <w:lang w:val="id-ID"/>
+        </w:rPr>
+      </w:pPr>
+      <w:r>
+        <w:rPr>
+          <w:lang w:val="id-ID"/>
+        </w:rPr>
+        <w:t>Click edit</w:t>
+      </w:r>
+    </w:p>
+    <w:p>
+      <w:pPr>
+        <w:rPr>
+          <w:lang w:val="id-ID"/>
+        </w:rPr>
+      </w:pPr>
+      <w:r>
+        <w:rPr>
+          <w:noProof/>
+        </w:rPr>
+        <w:drawing>
+          <wp:inline distT="0" distB="0" distL="0" distR="0" wp14:anchorId="5F50E7B3" wp14:editId="116C12D4">
+            <wp:extent cx="5943600" cy="3341370"/>
+            <wp:effectExtent l="0" t="0" r="0" b="0"/>
+            <wp:docPr id="25" name="Picture 25"/>
+            <wp:cNvGraphicFramePr>
+              <a:graphicFrameLocks xmlns:a="http://schemas.openxmlformats.org/drawingml/2006/main" noChangeAspect="1"/>
+            </wp:cNvGraphicFramePr>
+            <a:graphic xmlns:a="http://schemas.openxmlformats.org/drawingml/2006/main">
+              <a:graphicData uri="http://schemas.openxmlformats.org/drawingml/2006/picture">
+                <pic:pic xmlns:pic="http://schemas.openxmlformats.org/drawingml/2006/picture">
+                  <pic:nvPicPr>
+                    <pic:cNvPr id="1" name=""/>
+                    <pic:cNvPicPr/>
+                  </pic:nvPicPr>
+                  <pic:blipFill>
+                    <a:blip r:embed="rId28"/>
+                    <a:stretch>
+                      <a:fillRect/>
+                    </a:stretch>
+                  </pic:blipFill>
+                  <pic:spPr>
+                    <a:xfrm>
+                      <a:off x="0" y="0"/>
+                      <a:ext cx="5943600" cy="3341370"/>
+                    </a:xfrm>
+                    <a:prstGeom prst="rect">
+                      <a:avLst/>
+                    </a:prstGeom>
+                  </pic:spPr>
+                </pic:pic>
+              </a:graphicData>
+            </a:graphic>
+          </wp:inline>
+        </w:drawing>
+      </w:r>
+    </w:p>
+    <w:p>
+      <w:pPr>
+        <w:rPr>
+          <w:lang w:val="id-ID"/>
+        </w:rPr>
+      </w:pPr>
+      <w:r>
+        <w:rPr>
+          <w:lang w:val="id-ID"/>
+        </w:rPr>
+        <w:t>Adding attendees to your meeting</w:t>
+      </w:r>
+    </w:p>
+    <w:p>
+      <w:pPr>
+        <w:rPr>
+          <w:lang w:val="id-ID"/>
+        </w:rPr>
+      </w:pPr>
+      <w:r>
+        <w:rPr>
+          <w:noProof/>
+        </w:rPr>
+        <w:lastRenderedPageBreak/>
+        <w:drawing>
+          <wp:inline distT="0" distB="0" distL="0" distR="0" wp14:anchorId="6E9B7AD4" wp14:editId="784918BC">
+            <wp:extent cx="5943600" cy="3341370"/>
+            <wp:effectExtent l="0" t="0" r="0" b="0"/>
+            <wp:docPr id="26" name="Picture 26"/>
+            <wp:cNvGraphicFramePr>
+              <a:graphicFrameLocks xmlns:a="http://schemas.openxmlformats.org/drawingml/2006/main" noChangeAspect="1"/>
+            </wp:cNvGraphicFramePr>
+            <a:graphic xmlns:a="http://schemas.openxmlformats.org/drawingml/2006/main">
+              <a:graphicData uri="http://schemas.openxmlformats.org/drawingml/2006/picture">
+                <pic:pic xmlns:pic="http://schemas.openxmlformats.org/drawingml/2006/picture">
+                  <pic:nvPicPr>
+                    <pic:cNvPr id="1" name=""/>
+                    <pic:cNvPicPr/>
+                  </pic:nvPicPr>
+                  <pic:blipFill>
+                    <a:blip r:embed="rId29"/>
+                    <a:stretch>
+                      <a:fillRect/>
+                    </a:stretch>
+                  </pic:blipFill>
+                  <pic:spPr>
+                    <a:xfrm>
+                      <a:off x="0" y="0"/>
+                      <a:ext cx="5943600" cy="3341370"/>
+                    </a:xfrm>
+                    <a:prstGeom prst="rect">
+                      <a:avLst/>
+                    </a:prstGeom>
+                  </pic:spPr>
+                </pic:pic>
+              </a:graphicData>
+            </a:graphic>
+          </wp:inline>
+        </w:drawing>
+      </w:r>
+    </w:p>
+    <w:p>
+      <w:pPr>
+        <w:rPr>
+          <w:lang w:val="id-ID"/>
+        </w:rPr>
+      </w:pPr>
+      <w:r>
+        <w:rPr>
+          <w:lang w:val="id-ID"/>
+        </w:rPr>
+        <w:t>Specifying meeting details</w:t>
+      </w:r>
+    </w:p>
+    <w:p>
+      <w:pPr>
+        <w:rPr>
+          <w:lang w:val="id-ID"/>
+        </w:rPr>
+      </w:pPr>
+      <w:r>
+        <w:rPr>
+          <w:noProof/>
+        </w:rPr>
+        <w:drawing>
+          <wp:inline distT="0" distB="0" distL="0" distR="0" wp14:anchorId="0C920949" wp14:editId="7DF9D67A">
+            <wp:extent cx="5943600" cy="3341370"/>
+            <wp:effectExtent l="0" t="0" r="0" b="0"/>
+            <wp:docPr id="27" name="Picture 27"/>
+            <wp:cNvGraphicFramePr>
+              <a:graphicFrameLocks xmlns:a="http://schemas.openxmlformats.org/drawingml/2006/main" noChangeAspect="1"/>
+            </wp:cNvGraphicFramePr>
+            <a:graphic xmlns:a="http://schemas.openxmlformats.org/drawingml/2006/main">
+              <a:graphicData uri="http://schemas.openxmlformats.org/drawingml/2006/picture">
+                <pic:pic xmlns:pic="http://schemas.openxmlformats.org/drawingml/2006/picture">
+                  <pic:nvPicPr>
+                    <pic:cNvPr id="1" name=""/>
+                    <pic:cNvPicPr/>
+                  </pic:nvPicPr>
+                  <pic:blipFill>
+                    <a:blip r:embed="rId30"/>
+                    <a:stretch>
+                      <a:fillRect/>
+                    </a:stretch>
+                  </pic:blipFill>
+                  <pic:spPr>
+                    <a:xfrm>
+                      <a:off x="0" y="0"/>
+                      <a:ext cx="5943600" cy="3341370"/>
+                    </a:xfrm>
+                    <a:prstGeom prst="rect">
+                      <a:avLst/>
+                    </a:prstGeom>
+                  </pic:spPr>
+                </pic:pic>
+              </a:graphicData>
+            </a:graphic>
+          </wp:inline>
+        </w:drawing>
+      </w:r>
+    </w:p>
+    <w:p>
+      <w:pPr>
+        <w:rPr>
+          <w:lang w:val="id-ID"/>
+        </w:rPr>
+      </w:pPr>
+      <w:r>
+        <w:rPr>
+          <w:lang w:val="id-ID"/>
+        </w:rPr>
+        <w:t>Specifying tags for your meeting</w:t>
+      </w:r>
+    </w:p>
+    <w:p>
+      <w:pPr>
+        <w:rPr>
+          <w:lang w:val="id-ID"/>
+        </w:rPr>
+      </w:pPr>
+      <w:r>
+        <w:rPr>
+          <w:noProof/>
+        </w:rPr>
+        <w:lastRenderedPageBreak/>
+        <w:drawing>
+          <wp:inline distT="0" distB="0" distL="0" distR="0" wp14:anchorId="224F0BFB" wp14:editId="7E5ECD25">
+            <wp:extent cx="5943600" cy="3341370"/>
+            <wp:effectExtent l="0" t="0" r="0" b="0"/>
+            <wp:docPr id="28" name="Picture 28"/>
+            <wp:cNvGraphicFramePr>
+              <a:graphicFrameLocks xmlns:a="http://schemas.openxmlformats.org/drawingml/2006/main" noChangeAspect="1"/>
+            </wp:cNvGraphicFramePr>
+            <a:graphic xmlns:a="http://schemas.openxmlformats.org/drawingml/2006/main">
+              <a:graphicData uri="http://schemas.openxmlformats.org/drawingml/2006/picture">
+                <pic:pic xmlns:pic="http://schemas.openxmlformats.org/drawingml/2006/picture">
+                  <pic:nvPicPr>
+                    <pic:cNvPr id="1" name=""/>
+                    <pic:cNvPicPr/>
+                  </pic:nvPicPr>
+                  <pic:blipFill>
+                    <a:blip r:embed="rId31"/>
+                    <a:stretch>
+                      <a:fillRect/>
+                    </a:stretch>
+                  </pic:blipFill>
+                  <pic:spPr>
+                    <a:xfrm>
+                      <a:off x="0" y="0"/>
+                      <a:ext cx="5943600" cy="3341370"/>
+                    </a:xfrm>
+                    <a:prstGeom prst="rect">
+                      <a:avLst/>
+                    </a:prstGeom>
+                  </pic:spPr>
+                </pic:pic>
+              </a:graphicData>
+            </a:graphic>
+          </wp:inline>
+        </w:drawing>
+      </w:r>
+    </w:p>
+    <w:p>
+      <w:pPr>
+        <w:rPr>
+          <w:lang w:val="id-ID"/>
+        </w:rPr>
+      </w:pPr>
+      <w:r>
+        <w:rPr>
+          <w:lang w:val="id-ID"/>
+        </w:rPr>
+        <w:t>Setting up reminders for your meeting</w:t>
+      </w:r>
+    </w:p>
+    <w:p>
+      <w:pPr>
+        <w:rPr>
+          <w:lang w:val="id-ID"/>
+        </w:rPr>
+      </w:pPr>
+      <w:r>
+        <w:rPr>
+          <w:noProof/>
+        </w:rPr>
+        <w:drawing>
+          <wp:inline distT="0" distB="0" distL="0" distR="0" wp14:anchorId="5A9D2E45" wp14:editId="330A1DD2">
+            <wp:extent cx="5943600" cy="3341370"/>
+            <wp:effectExtent l="0" t="0" r="0" b="0"/>
+            <wp:docPr id="29" name="Picture 29"/>
+            <wp:cNvGraphicFramePr>
+              <a:graphicFrameLocks xmlns:a="http://schemas.openxmlformats.org/drawingml/2006/main" noChangeAspect="1"/>
+            </wp:cNvGraphicFramePr>
+            <a:graphic xmlns:a="http://schemas.openxmlformats.org/drawingml/2006/main">
+              <a:graphicData uri="http://schemas.openxmlformats.org/drawingml/2006/picture">
+                <pic:pic xmlns:pic="http://schemas.openxmlformats.org/drawingml/2006/picture">
+                  <pic:nvPicPr>
+                    <pic:cNvPr id="1" name=""/>
+                    <pic:cNvPicPr/>
+                  </pic:nvPicPr>
+                  <pic:blipFill>
+                    <a:blip r:embed="rId32"/>
+                    <a:stretch>
+                      <a:fillRect/>
+                    </a:stretch>
+                  </pic:blipFill>
+                  <pic:spPr>
+                    <a:xfrm>
+                      <a:off x="0" y="0"/>
+                      <a:ext cx="5943600" cy="3341370"/>
+                    </a:xfrm>
+                    <a:prstGeom prst="rect">
+                      <a:avLst/>
+                    </a:prstGeom>
+                  </pic:spPr>
+                </pic:pic>
+              </a:graphicData>
+            </a:graphic>
+          </wp:inline>
+        </w:drawing>
+      </w:r>
+    </w:p>
+    <w:p>
+      <w:pPr>
+        <w:rPr>
+          <w:lang w:val="id-ID"/>
+        </w:rPr>
+      </w:pPr>
+      <w:r>
+        <w:rPr>
+          <w:lang w:val="id-ID"/>
+        </w:rPr>
+        <w:t>Specifying additional meeting options</w:t>
+      </w:r>
+    </w:p>
+    <w:p>
+      <w:pPr>
+        <w:rPr>
+          <w:lang w:val="id-ID"/>
+        </w:rPr>
+      </w:pPr>
+      <w:r>
+        <w:rPr>
+          <w:noProof/>
+        </w:rPr>
+        <w:lastRenderedPageBreak/>
+        <w:drawing>
+          <wp:inline distT="0" distB="0" distL="0" distR="0" wp14:anchorId="40959896" wp14:editId="71362A2E">
+            <wp:extent cx="5943600" cy="3341370"/>
+            <wp:effectExtent l="0" t="0" r="0" b="0"/>
+            <wp:docPr id="30" name="Picture 30"/>
+            <wp:cNvGraphicFramePr>
+              <a:graphicFrameLocks xmlns:a="http://schemas.openxmlformats.org/drawingml/2006/main" noChangeAspect="1"/>
+            </wp:cNvGraphicFramePr>
+            <a:graphic xmlns:a="http://schemas.openxmlformats.org/drawingml/2006/main">
+              <a:graphicData uri="http://schemas.openxmlformats.org/drawingml/2006/picture">
+                <pic:pic xmlns:pic="http://schemas.openxmlformats.org/drawingml/2006/picture">
+                  <pic:nvPicPr>
+                    <pic:cNvPr id="1" name=""/>
+                    <pic:cNvPicPr/>
+                  </pic:nvPicPr>
+                  <pic:blipFill>
+                    <a:blip r:embed="rId33"/>
+                    <a:stretch>
+                      <a:fillRect/>
+                    </a:stretch>
+                  </pic:blipFill>
+                  <pic:spPr>
+                    <a:xfrm>
+                      <a:off x="0" y="0"/>
+                      <a:ext cx="5943600" cy="3341370"/>
+                    </a:xfrm>
+                    <a:prstGeom prst="rect">
+                      <a:avLst/>
+                    </a:prstGeom>
+                  </pic:spPr>
+                </pic:pic>
+              </a:graphicData>
+            </a:graphic>
+          </wp:inline>
+        </w:drawing>
+      </w:r>
+    </w:p>
+    <w:p>
+      <w:pPr>
+        <w:rPr>
+          <w:lang w:val="id-ID"/>
+        </w:rPr>
+      </w:pPr>
+      <w:bookmarkStart w:id="0" w:name="_GoBack"/>
+      <w:bookmarkEnd w:id="0"/>
+    </w:p>
     <w:sectPr>
       <w:pgSz w:w="12240" w:h="15840"/>
       <w:pgMar w:top="1440" w:right="1440" w:bottom="1440" w:left="1440" w:header="720" w:footer="720" w:gutter="0"/>
@@ -1139,7 +3232,7 @@
 </file>
 
 <file path=word/numbering.xml><?xml version="1.0" encoding="utf-8"?>
-<w:numbering xmlns:wpc="http://schemas.microsoft.com/office/word/2010/wordprocessingCanvas" xmlns:cx="http://schemas.microsoft.com/office/drawing/2014/chartex" xmlns:mc="http://schemas.openxmlformats.org/markup-compatibility/2006" xmlns:o="urn:schemas-microsoft-com:office:office" xmlns:r="http://schemas.openxmlformats.org/officeDocument/2006/relationships" xmlns:m="http://schemas.openxmlformats.org/officeDocument/2006/math" xmlns:v="urn:schemas-microsoft-com:vml" xmlns:wp14="http://schemas.microsoft.com/office/word/2010/wordprocessingDrawing" xmlns:wp="http://schemas.openxmlformats.org/drawingml/2006/wordprocessingDrawing" xmlns:w10="urn:schemas-microsoft-com:office:word" xmlns:w="http://schemas.openxmlformats.org/wordprocessingml/2006/main" xmlns:w14="http://schemas.microsoft.com/office/word/2010/wordml" xmlns:w15="http://schemas.microsoft.com/office/word/2012/wordml" xmlns:w16se="http://schemas.microsoft.com/office/word/2015/wordml/symex" xmlns:wpg="http://schemas.microsoft.com/office/word/2010/wordprocessingGroup" xmlns:wpi="http://schemas.microsoft.com/office/word/2010/wordprocessingInk" xmlns:wne="http://schemas.microsoft.com/office/word/2006/wordml" xmlns:wps="http://schemas.microsoft.com/office/word/2010/wordprocessingShape" mc:Ignorable="w14 w15 w16se wp14">
+<w:numbering xmlns:wpc="http://schemas.microsoft.com/office/word/2010/wordprocessingCanvas" xmlns:cx="http://schemas.microsoft.com/office/drawing/2014/chartex" xmlns:cx1="http://schemas.microsoft.com/office/drawing/2015/9/8/chartex" xmlns:cx2="http://schemas.microsoft.com/office/drawing/2015/10/21/chartex" xmlns:cx3="http://schemas.microsoft.com/office/drawing/2016/5/9/chartex" xmlns:cx4="http://schemas.microsoft.com/office/drawing/2016/5/10/chartex" xmlns:cx5="http://schemas.microsoft.com/office/drawing/2016/5/11/chartex" xmlns:cx6="http://schemas.microsoft.com/office/drawing/2016/5/12/chartex" xmlns:cx7="http://schemas.microsoft.com/office/drawing/2016/5/13/chartex" xmlns:cx8="http://schemas.microsoft.com/office/drawing/2016/5/14/chartex" xmlns:mc="http://schemas.openxmlformats.org/markup-compatibility/2006" xmlns:aink="http://schemas.microsoft.com/office/drawing/2016/ink" xmlns:am3d="http://schemas.microsoft.com/office/drawing/2017/model3d" xmlns:o="urn:schemas-microsoft-com:office:office" xmlns:r="http://schemas.openxmlformats.org/officeDocument/2006/relationships" xmlns:m="http://schemas.openxmlformats.org/officeDocument/2006/math" xmlns:v="urn:schemas-microsoft-com:vml" xmlns:wp14="http://schemas.microsoft.com/office/word/2010/wordprocessingDrawing" xmlns:wp="http://schemas.openxmlformats.org/drawingml/2006/wordprocessingDrawing" xmlns:w10="urn:schemas-microsoft-com:office:word" xmlns:w="http://schemas.openxmlformats.org/wordprocessingml/2006/main" xmlns:w14="http://schemas.microsoft.com/office/word/2010/wordml" xmlns:w15="http://schemas.microsoft.com/office/word/2012/wordml" xmlns:w16cid="http://schemas.microsoft.com/office/word/2016/wordml/cid" xmlns:w16se="http://schemas.microsoft.com/office/word/2015/wordml/symex" xmlns:wpg="http://schemas.microsoft.com/office/word/2010/wordprocessingGroup" xmlns:wpi="http://schemas.microsoft.com/office/word/2010/wordprocessingInk" xmlns:wne="http://schemas.microsoft.com/office/word/2006/wordml" xmlns:wps="http://schemas.microsoft.com/office/word/2010/wordprocessingShape" mc:Ignorable="w14 w15 w16se w16cid wp14">
   <w:abstractNum w:abstractNumId="0" w15:restartNumberingAfterBreak="0">
     <w:nsid w:val="4C703A6E"/>
     <w:multiLevelType w:val="hybridMultilevel"/>
@@ -1259,7 +3352,7 @@
 </file>
 
 <file path=word/styles.xml><?xml version="1.0" encoding="utf-8"?>
-<w:styles xmlns:mc="http://schemas.openxmlformats.org/markup-compatibility/2006" xmlns:r="http://schemas.openxmlformats.org/officeDocument/2006/relationships" xmlns:w="http://schemas.openxmlformats.org/wordprocessingml/2006/main" xmlns:w14="http://schemas.microsoft.com/office/word/2010/wordml" xmlns:w15="http://schemas.microsoft.com/office/word/2012/wordml" xmlns:w16se="http://schemas.microsoft.com/office/word/2015/wordml/symex" mc:Ignorable="w14 w15 w16se">
+<w:styles xmlns:mc="http://schemas.openxmlformats.org/markup-compatibility/2006" xmlns:r="http://schemas.openxmlformats.org/officeDocument/2006/relationships" xmlns:w="http://schemas.openxmlformats.org/wordprocessingml/2006/main" xmlns:w14="http://schemas.microsoft.com/office/word/2010/wordml" xmlns:w15="http://schemas.microsoft.com/office/word/2012/wordml" xmlns:w16cid="http://schemas.microsoft.com/office/word/2016/wordml/cid" xmlns:w16se="http://schemas.microsoft.com/office/word/2015/wordml/symex" mc:Ignorable="w14 w15 w16se w16cid">
   <w:docDefaults>
     <w:rPrDefault>
       <w:rPr>
@@ -1275,7 +3368,7 @@
       </w:pPr>
     </w:pPrDefault>
   </w:docDefaults>
-  <w:latentStyles w:defLockedState="0" w:defUIPriority="99" w:defSemiHidden="0" w:defUnhideWhenUsed="0" w:defQFormat="0" w:count="371">
+  <w:latentStyles w:defLockedState="0" w:defUIPriority="99" w:defSemiHidden="0" w:defUnhideWhenUsed="0" w:defQFormat="0" w:count="375">
     <w:lsdException w:name="Normal" w:uiPriority="0" w:qFormat="1"/>
     <w:lsdException w:name="heading 1" w:uiPriority="9" w:qFormat="1"/>
     <w:lsdException w:name="heading 2" w:semiHidden="1" w:uiPriority="9" w:unhideWhenUsed="1" w:qFormat="1"/>
@@ -1647,6 +3740,10 @@
     <w:lsdException w:name="List Table 5 Dark Accent 6" w:uiPriority="50"/>
     <w:lsdException w:name="List Table 6 Colorful Accent 6" w:uiPriority="51"/>
     <w:lsdException w:name="List Table 7 Colorful Accent 6" w:uiPriority="52"/>
+    <w:lsdException w:name="Mention" w:semiHidden="1" w:unhideWhenUsed="1"/>
+    <w:lsdException w:name="Smart Hyperlink" w:semiHidden="1" w:unhideWhenUsed="1"/>
+    <w:lsdException w:name="Hashtag" w:semiHidden="1" w:unhideWhenUsed="1"/>
+    <w:lsdException w:name="Unresolved Mention" w:semiHidden="1" w:unhideWhenUsed="1"/>
   </w:latentStyles>
   <w:style w:type="paragraph" w:default="1" w:styleId="Normal">
     <w:name w:val="Normal"/>
@@ -1963,7 +4060,7 @@
 </file>
 
 <file path=customXml/itemProps1.xml><?xml version="1.0" encoding="utf-8"?>
-<ds:datastoreItem xmlns:ds="http://schemas.openxmlformats.org/officeDocument/2006/customXml" ds:itemID="{B0333E67-D578-46F6-BB9C-E3195DF351F8}">
+<ds:datastoreItem xmlns:ds="http://schemas.openxmlformats.org/officeDocument/2006/customXml" ds:itemID="{4916A0C2-CA93-4651-B81C-2E6247CCDFC8}">
   <ds:schemaRefs>
     <ds:schemaRef ds:uri="http://schemas.openxmlformats.org/officeDocument/2006/bibliography"/>
   </ds:schemaRefs>

</xml_diff>